<commit_message>
Commit just so I can check out a new version
</commit_message>
<xml_diff>
--- a/Paper/fulldraft8_HM.docx
+++ b/Paper/fulldraft8_HM.docx
@@ -3786,7 +3786,6 @@
           <w:shd w:val="clear" w:color="auto" w:fill="FFFFFF"/>
           <w:lang w:eastAsia="en-US" w:bidi="ar-SA"/>
         </w:rPr>
-        <w:lastRenderedPageBreak/>
         <w:t xml:space="preserve">Despite these effects, </w:t>
       </w:r>
       <w:r>
@@ -4575,14 +4574,7 @@
         <w:rPr>
           <w:rFonts w:cs="Times New Roman"/>
         </w:rPr>
-        <w:t xml:space="preserve">of </w:t>
-      </w:r>
-      <w:r>
-        <w:rPr>
-          <w:rFonts w:cs="Times New Roman"/>
-        </w:rPr>
-        <w:lastRenderedPageBreak/>
-        <w:t xml:space="preserve">[Ne V] </w:t>
+        <w:t xml:space="preserve">of [Ne V] </w:t>
       </w:r>
       <w:r>
         <w:rPr>
@@ -5472,14 +5464,7 @@
         <w:rPr>
           <w:rFonts w:cs="Times New Roman"/>
         </w:rPr>
-        <w:t xml:space="preserve">space. Another </w:t>
-      </w:r>
-      <w:r>
-        <w:rPr>
-          <w:rFonts w:cs="Times New Roman"/>
-        </w:rPr>
-        <w:lastRenderedPageBreak/>
-        <w:t xml:space="preserve">representation of this space would be to use </w:t>
+        <w:t xml:space="preserve">space. Another representation of this space would be to use </w:t>
       </w:r>
       <w:r>
         <w:rPr>
@@ -6796,14 +6781,7 @@
         <w:rPr>
           <w:rFonts w:cs="Times New Roman"/>
         </w:rPr>
-        <w:t xml:space="preserve"> values are observed in high redshift galaxies, another area our study probes (Richadson et al. 2013, Fosbury et al. 2003, Richard et al. 2011, Erb et al. 2010). Thus, </w:t>
-      </w:r>
-      <w:r>
-        <w:rPr>
-          <w:rFonts w:cs="Times New Roman"/>
-        </w:rPr>
-        <w:lastRenderedPageBreak/>
-        <w:t>the wide range that we adopt for our parameters is justified by our intent to match high ionization emission lines and high redshift galaxies.</w:t>
+        <w:t xml:space="preserve"> values are observed in high redshift galaxies, another area our study probes (Richadson et al. 2013, Fosbury et al. 2003, Richard et al. 2011, Erb et al. 2010). Thus, the wide range that we adopt for our parameters is justified by our intent to match high ionization emission lines and high redshift galaxies.</w:t>
       </w:r>
     </w:p>
     <w:p>
@@ -7786,14 +7764,7 @@
         <w:rPr>
           <w:rFonts w:cs="Times New Roman"/>
         </w:rPr>
-        <w:t xml:space="preserve">values (Korista et al. 1997; hereafter K97). This </w:t>
-      </w:r>
-      <w:r>
-        <w:rPr>
-          <w:rFonts w:cs="Times New Roman"/>
-        </w:rPr>
-        <w:lastRenderedPageBreak/>
-        <w:t xml:space="preserve">produces the slight variation in </w:t>
+        <w:t xml:space="preserve">values (Korista et al. 1997; hereafter K97). This produces the slight variation in </w:t>
       </w:r>
       <w:r>
         <w:rPr>
@@ -8521,14 +8492,7 @@
         <w:rPr>
           <w:rFonts w:cs="Times New Roman"/>
         </w:rPr>
-        <w:t xml:space="preserve">) ≤ 16, all grains (graphites and silicates) are included in the simulations. Realistically, the sublimation points for these grains would vary more according to their size, and grain abundances would phase out. However, we adopt the </w:t>
-      </w:r>
-      <w:r>
-        <w:rPr>
-          <w:rFonts w:cs="Times New Roman"/>
-        </w:rPr>
-        <w:lastRenderedPageBreak/>
-        <w:t xml:space="preserve">above step model for simplicity. </w:t>
+        <w:t xml:space="preserve">) ≤ 16, all grains (graphites and silicates) are included in the simulations. Realistically, the sublimation points for these grains would vary more according to their size, and grain abundances would phase out. However, we adopt the above step model for simplicity. </w:t>
       </w:r>
     </w:p>
     <w:p>
@@ -9213,14 +9177,7 @@
         <w:rPr>
           <w:rFonts w:cs="Times New Roman"/>
         </w:rPr>
-        <w:t xml:space="preserve"> (one of the </w:t>
-      </w:r>
-      <w:r>
-        <w:rPr>
-          <w:rFonts w:cs="Times New Roman"/>
-        </w:rPr>
-        <w:lastRenderedPageBreak/>
-        <w:t>stopping criterion of our simulations), clouds with log(</w:t>
+        <w:t xml:space="preserve"> (one of the stopping criterion of our simulations), clouds with log(</w:t>
       </w:r>
       <w:r>
         <w:rPr>
@@ -10322,14 +10279,7 @@
         <w:rPr>
           <w:rFonts w:cs="Times New Roman"/>
         </w:rPr>
-        <w:t xml:space="preserve">5007. It is thus clear </w:t>
-      </w:r>
-      <w:r>
-        <w:rPr>
-          <w:rFonts w:cs="Times New Roman"/>
-        </w:rPr>
-        <w:lastRenderedPageBreak/>
-        <w:t xml:space="preserve">that these emission lines, as well as many others, emit differently in different parts of our grid. Consequently, selectively emphasizing these different parts of the grid give different ratios that are then used in BPT diagrams. </w:t>
+        <w:t xml:space="preserve">5007. It is thus clear that these emission lines, as well as many others, emit differently in different parts of our grid. Consequently, selectively emphasizing these different parts of the grid give different ratios that are then used in BPT diagrams. </w:t>
       </w:r>
     </w:p>
     <w:p>
@@ -10794,14 +10744,7 @@
         <w:rPr>
           <w:rFonts w:cs="Times New Roman"/>
         </w:rPr>
-        <w:t xml:space="preserve">values (see figure 3c). Since we determine that this </w:t>
-      </w:r>
-      <w:r>
-        <w:rPr>
-          <w:rFonts w:cs="Times New Roman"/>
-        </w:rPr>
-        <w:lastRenderedPageBreak/>
-        <w:t>was not an effect of dust, we postulate that most of our emission lines reach their critical densities when log(</w:t>
+        <w:t>values (see figure 3c). Since we determine that this was not an effect of dust, we postulate that most of our emission lines reach their critical densities when log(</w:t>
       </w:r>
       <w:r>
         <w:rPr>
@@ -11350,7 +11293,6 @@
         <w:rPr>
           <w:rFonts w:cs="Times New Roman"/>
         </w:rPr>
-        <w:lastRenderedPageBreak/>
         <w:t xml:space="preserve">We begin by exploring the effects of relaxing the column density criteria. For our baseline model, the stopping condition is either when the simulation converges or when </w:t>
       </w:r>
       <w:r>
@@ -12511,15 +12453,7 @@
           <w:rFonts w:cs="Times New Roman"/>
           <w:highlight w:val="yellow"/>
         </w:rPr>
-        <w:t xml:space="preserve"> AT </w:t>
-      </w:r>
-      <w:r>
-        <w:rPr>
-          <w:rFonts w:cs="Times New Roman"/>
-          <w:highlight w:val="yellow"/>
-        </w:rPr>
-        <w:lastRenderedPageBreak/>
-        <w:t>SOME POINT. IT SORT OF BEGS FOR A PHYSICAL EXPLANATION.]</w:t>
+        <w:t xml:space="preserve"> AT SOME POINT. IT SORT OF BEGS FOR A PHYSICAL EXPLANATION.]</w:t>
       </w:r>
     </w:p>
     <w:p>
@@ -13699,7 +13633,6 @@
         <w:rPr>
           <w:rFonts w:cs="Times New Roman"/>
         </w:rPr>
-        <w:lastRenderedPageBreak/>
         <w:t xml:space="preserve">Lastly, as Ferland et al. (1996) predict, He II </w:t>
       </w:r>
       <w:r>
@@ -14379,7 +14312,6 @@
         <w:rPr>
           <w:rFonts w:cs="Times New Roman"/>
         </w:rPr>
-        <w:lastRenderedPageBreak/>
         <w:t xml:space="preserve">The </w:t>
       </w:r>
       <w:r>
@@ -15881,16 +15813,7 @@
           <w:kern w:val="0"/>
           <w:lang w:eastAsia="en-US" w:bidi="ar-SA"/>
         </w:rPr>
-        <w:t xml:space="preserve">is stronger with the </w:t>
-      </w:r>
-      <w:r>
-        <w:rPr>
-          <w:rFonts w:eastAsiaTheme="minorEastAsia" w:cs="Times New Roman"/>
-          <w:kern w:val="0"/>
-          <w:lang w:eastAsia="en-US" w:bidi="ar-SA"/>
-        </w:rPr>
-        <w:lastRenderedPageBreak/>
-        <w:t xml:space="preserve">Padova instantaneous track (it does not even emit with the Geneva track). </w:t>
+        <w:t xml:space="preserve">is stronger with the Padova instantaneous track (it does not even emit with the Geneva track). </w:t>
       </w:r>
       <w:r>
         <w:rPr>
@@ -17283,7 +17206,6 @@
           <w:rFonts w:cs="Times New Roman"/>
           <w:b/>
         </w:rPr>
-        <w:lastRenderedPageBreak/>
         <w:t>5</w:t>
       </w:r>
       <w:r>
@@ -18342,15 +18264,7 @@
             <w:rFonts w:eastAsia="Times New Roman" w:cs="Times New Roman"/>
             <w:color w:val="000000"/>
           </w:rPr>
-          <w:t xml:space="preserve"> </w:t>
-        </w:r>
-        <w:r>
-          <w:rPr>
-            <w:rFonts w:eastAsia="Times New Roman" w:cs="Times New Roman"/>
-            <w:color w:val="000000"/>
-          </w:rPr>
-          <w:lastRenderedPageBreak/>
-          <w:t xml:space="preserve">increase with increasing </w:t>
+          <w:t xml:space="preserve"> increase with increasing </w:t>
         </w:r>
       </w:ins>
       <w:ins w:id="66" w:author="Helen  Meskhidze" w:date="2015-11-15T15:32:00Z">
@@ -19241,6 +19155,17 @@
           <w:t xml:space="preserve">  </w:t>
         </w:r>
       </w:ins>
+      <w:ins w:id="88" w:author="Chris Richardson" w:date="2015-11-18T11:59:00Z">
+        <w:r>
+          <w:rPr>
+            <w:rFonts w:ascii="ＭＳ ゴシック" w:eastAsia="ＭＳ ゴシック" w:hAnsi="ＭＳ ゴシック"/>
+            <w:color w:val="000000"/>
+          </w:rPr>
+          <w:t>[I THINK THIS IS OK, BECAUSE ONE WOULD EXPECT HIGHER U AT HIGHER Z]</w:t>
+        </w:r>
+      </w:ins>
+      <w:bookmarkStart w:id="89" w:name="_GoBack"/>
+      <w:bookmarkEnd w:id="89"/>
     </w:p>
     <w:p>
       <w:pPr>
@@ -19259,7 +19184,7 @@
           <w:tab w:val="left" w:pos="480"/>
         </w:tabs>
         <w:rPr>
-          <w:ins w:id="88" w:author="Helen  Meskhidze" w:date="2015-11-15T15:58:00Z"/>
+          <w:ins w:id="90" w:author="Helen  Meskhidze" w:date="2015-11-15T15:58:00Z"/>
           <w:rFonts w:eastAsia="Symbol" w:cs="Times New Roman"/>
           <w:color w:val="000000"/>
         </w:rPr>
@@ -19346,7 +19271,7 @@
         </w:rPr>
         <w:t xml:space="preserve"> = 1.1</w:t>
       </w:r>
-      <w:ins w:id="89" w:author="Helen  Meskhidze" w:date="2015-11-15T15:57:00Z">
+      <w:ins w:id="91" w:author="Helen  Meskhidze" w:date="2015-11-15T15:57:00Z">
         <w:r>
           <w:rPr>
             <w:rFonts w:cs="Times New Roman"/>
@@ -19354,7 +19279,7 @@
           <w:t xml:space="preserve">, at high </w:t>
         </w:r>
       </w:ins>
-      <w:ins w:id="90" w:author="Helen  Meskhidze" w:date="2015-11-15T15:58:00Z">
+      <w:ins w:id="92" w:author="Helen  Meskhidze" w:date="2015-11-15T15:58:00Z">
         <w:r>
           <w:rPr>
             <w:rFonts w:cs="Times New Roman"/>
@@ -19783,7 +19708,7 @@
         </w:rPr>
         <w:t>977</w:t>
       </w:r>
-      <w:ins w:id="91" w:author="Helen  Meskhidze" w:date="2015-11-15T16:02:00Z">
+      <w:ins w:id="93" w:author="Helen  Meskhidze" w:date="2015-11-15T16:02:00Z">
         <w:r>
           <w:rPr>
             <w:rFonts w:cs="Times New Roman"/>
@@ -19809,7 +19734,7 @@
         </w:rPr>
         <w:t xml:space="preserve"> to serve as a useful diagnostic</w:t>
       </w:r>
-      <w:ins w:id="92" w:author="Helen  Meskhidze" w:date="2015-11-15T16:02:00Z">
+      <w:ins w:id="94" w:author="Helen  Meskhidze" w:date="2015-11-15T16:02:00Z">
         <w:r>
           <w:rPr>
             <w:rFonts w:cs="Times New Roman"/>
@@ -20043,15 +19968,7 @@
           <w:rFonts w:eastAsia="Symbol" w:cs="Times New Roman"/>
           <w:color w:val="000000"/>
         </w:rPr>
-        <w:t xml:space="preserve">fall within the range of NIRCam. The emission </w:t>
-      </w:r>
-      <w:r>
-        <w:rPr>
-          <w:rFonts w:eastAsia="Symbol" w:cs="Times New Roman"/>
-          <w:color w:val="000000"/>
-        </w:rPr>
-        <w:lastRenderedPageBreak/>
-        <w:t xml:space="preserve">lines they detect, </w:t>
+        <w:t xml:space="preserve">fall within the range of NIRCam. The emission lines they detect, </w:t>
       </w:r>
       <w:r>
         <w:rPr>
@@ -20650,7 +20567,7 @@
         </w:rPr>
         <w:t>We predict, however, that the most useful UV emission line</w:t>
       </w:r>
-      <w:ins w:id="93" w:author="Helen  Meskhidze" w:date="2015-11-15T16:02:00Z">
+      <w:ins w:id="95" w:author="Helen  Meskhidze" w:date="2015-11-15T16:02:00Z">
         <w:r>
           <w:rPr>
             <w:rFonts w:eastAsia="Symbol" w:cs="Times New Roman"/>
@@ -20682,7 +20599,7 @@
         </w:rPr>
         <w:t>977</w:t>
       </w:r>
-      <w:ins w:id="94" w:author="Helen  Meskhidze" w:date="2015-11-15T16:02:00Z">
+      <w:ins w:id="96" w:author="Helen  Meskhidze" w:date="2015-11-15T16:02:00Z">
         <w:r>
           <w:rPr>
             <w:rFonts w:cs="Times New Roman"/>
@@ -20708,7 +20625,7 @@
         </w:rPr>
         <w:t xml:space="preserve">. Given </w:t>
       </w:r>
-      <w:ins w:id="95" w:author="Helen  Meskhidze" w:date="2015-11-15T16:02:00Z">
+      <w:ins w:id="97" w:author="Helen  Meskhidze" w:date="2015-11-15T16:02:00Z">
         <w:r>
           <w:rPr>
             <w:rFonts w:cs="Times New Roman"/>
@@ -20716,7 +20633,7 @@
           <w:t xml:space="preserve">their </w:t>
         </w:r>
       </w:ins>
-      <w:ins w:id="96" w:author="Helen  Meskhidze" w:date="2015-11-15T16:03:00Z">
+      <w:ins w:id="98" w:author="Helen  Meskhidze" w:date="2015-11-15T16:03:00Z">
         <w:r>
           <w:rPr>
             <w:rFonts w:cs="Times New Roman"/>
@@ -20736,7 +20653,7 @@
         </w:rPr>
         <w:t xml:space="preserve"> </w:t>
       </w:r>
-      <w:ins w:id="97" w:author="Helen  Meskhidze" w:date="2015-11-15T16:02:00Z">
+      <w:ins w:id="99" w:author="Helen  Meskhidze" w:date="2015-11-15T16:02:00Z">
         <w:r>
           <w:rPr>
             <w:rFonts w:cs="Times New Roman"/>
@@ -20750,7 +20667,7 @@
         </w:rPr>
         <w:t>24.4 eV</w:t>
       </w:r>
-      <w:ins w:id="98" w:author="Helen  Meskhidze" w:date="2015-11-15T16:02:00Z">
+      <w:ins w:id="100" w:author="Helen  Meskhidze" w:date="2015-11-15T16:02:00Z">
         <w:r>
           <w:rPr>
             <w:rFonts w:cs="Times New Roman"/>
@@ -20758,7 +20675,7 @@
           <w:t xml:space="preserve"> and </w:t>
         </w:r>
       </w:ins>
-      <w:ins w:id="99" w:author="Helen  Meskhidze" w:date="2015-11-15T16:03:00Z">
+      <w:ins w:id="101" w:author="Helen  Meskhidze" w:date="2015-11-15T16:03:00Z">
         <w:r>
           <w:rPr>
             <w:rFonts w:cs="Times New Roman"/>
@@ -20772,7 +20689,7 @@
         </w:rPr>
         <w:t>will serve as an excellent diagnostic</w:t>
       </w:r>
-      <w:ins w:id="100" w:author="Helen  Meskhidze" w:date="2015-11-15T16:03:00Z">
+      <w:ins w:id="102" w:author="Helen  Meskhidze" w:date="2015-11-15T16:03:00Z">
         <w:r>
           <w:rPr>
             <w:rFonts w:cs="Times New Roman"/>
@@ -20792,7 +20709,7 @@
         </w:rPr>
         <w:t xml:space="preserve"> </w:t>
       </w:r>
-      <w:ins w:id="101" w:author="Helen  Meskhidze" w:date="2015-11-15T16:03:00Z">
+      <w:ins w:id="103" w:author="Helen  Meskhidze" w:date="2015-11-15T16:03:00Z">
         <w:r>
           <w:rPr>
             <w:rFonts w:cs="Times New Roman"/>
@@ -20812,7 +20729,7 @@
         </w:rPr>
         <w:t xml:space="preserve">see Figure 7a) and </w:t>
       </w:r>
-      <w:ins w:id="102" w:author="Helen  Meskhidze" w:date="2015-11-15T16:03:00Z">
+      <w:ins w:id="104" w:author="Helen  Meskhidze" w:date="2015-11-15T16:03:00Z">
         <w:r>
           <w:rPr>
             <w:rFonts w:cs="Times New Roman"/>
@@ -20826,7 +20743,7 @@
         </w:rPr>
         <w:t xml:space="preserve">strong emission at </w:t>
       </w:r>
-      <w:ins w:id="103" w:author="Helen  Meskhidze" w:date="2015-11-15T16:04:00Z">
+      <w:ins w:id="105" w:author="Helen  Meskhidze" w:date="2015-11-15T16:04:00Z">
         <w:r>
           <w:rPr>
             <w:rFonts w:cs="Times New Roman"/>
@@ -20888,7 +20805,7 @@
         </w:rPr>
         <w:t xml:space="preserve"> </w:t>
       </w:r>
-      <w:ins w:id="104" w:author="Helen  Meskhidze" w:date="2015-11-15T16:04:00Z">
+      <w:ins w:id="106" w:author="Helen  Meskhidze" w:date="2015-11-15T16:04:00Z">
         <w:r>
           <w:rPr>
             <w:rFonts w:eastAsia="Symbol" w:cs="Times New Roman"/>
@@ -20904,7 +20821,7 @@
         </w:rPr>
         <w:t>,</w:t>
       </w:r>
-      <w:ins w:id="105" w:author="Helen  Meskhidze" w:date="2015-11-15T16:04:00Z">
+      <w:ins w:id="107" w:author="Helen  Meskhidze" w:date="2015-11-15T16:04:00Z">
         <w:r>
           <w:rPr>
             <w:rFonts w:cs="Times New Roman"/>
@@ -20986,7 +20903,7 @@
         </w:rPr>
         <w:t>galaxies fall into.</w:t>
       </w:r>
-      <w:ins w:id="106" w:author="Helen  Meskhidze" w:date="2015-11-15T16:04:00Z">
+      <w:ins w:id="108" w:author="Helen  Meskhidze" w:date="2015-11-15T16:04:00Z">
         <w:r>
           <w:rPr>
             <w:rFonts w:eastAsia="Symbol" w:cs="Times New Roman"/>
@@ -20994,7 +20911,7 @@
           <w:t xml:space="preserve"> Furthermore, </w:t>
         </w:r>
       </w:ins>
-      <w:ins w:id="107" w:author="Helen  Meskhidze" w:date="2015-11-15T16:05:00Z">
+      <w:ins w:id="109" w:author="Helen  Meskhidze" w:date="2015-11-15T16:05:00Z">
         <w:r>
           <w:rPr>
             <w:rFonts w:cs="Times New Roman"/>
@@ -21026,7 +20943,7 @@
           <w:t xml:space="preserve">991 are not strong lines with nebular conditions (within the local galaxy pocket of high metallicity environments). Thus they should only be detected for high </w:t>
         </w:r>
       </w:ins>
-      <w:ins w:id="108" w:author="Helen  Meskhidze" w:date="2015-11-15T16:06:00Z">
+      <w:ins w:id="110" w:author="Helen  Meskhidze" w:date="2015-11-15T16:06:00Z">
         <w:r>
           <w:rPr>
             <w:rFonts w:cs="Times New Roman"/>
@@ -21047,7 +20964,7 @@
         </w:rPr>
         <w:t xml:space="preserve">JWST’s MIRI should easily detect </w:t>
       </w:r>
-      <w:ins w:id="109" w:author="Helen  Meskhidze" w:date="2015-11-15T16:06:00Z">
+      <w:ins w:id="111" w:author="Helen  Meskhidze" w:date="2015-11-15T16:06:00Z">
         <w:r>
           <w:rPr>
             <w:rFonts w:eastAsia="Symbol" w:cs="Times New Roman"/>
@@ -21061,7 +20978,7 @@
         </w:rPr>
         <w:t>luminous emission line</w:t>
       </w:r>
-      <w:ins w:id="110" w:author="Helen  Meskhidze" w:date="2015-11-15T16:06:00Z">
+      <w:ins w:id="112" w:author="Helen  Meskhidze" w:date="2015-11-15T16:06:00Z">
         <w:r>
           <w:rPr>
             <w:rFonts w:eastAsia="Symbol" w:cs="Times New Roman"/>
@@ -21086,11 +21003,11 @@
     <w:p>
       <w:pPr>
         <w:rPr>
-          <w:ins w:id="111" w:author="Helen  Meskhidze" w:date="2015-11-16T16:09:00Z"/>
-          <w:rFonts w:cs="Times New Roman"/>
-        </w:rPr>
-      </w:pPr>
-      <w:ins w:id="112" w:author="Helen  Meskhidze" w:date="2015-11-16T16:09:00Z">
+          <w:ins w:id="113" w:author="Helen  Meskhidze" w:date="2015-11-16T16:09:00Z"/>
+          <w:rFonts w:cs="Times New Roman"/>
+        </w:rPr>
+      </w:pPr>
+      <w:ins w:id="114" w:author="Helen  Meskhidze" w:date="2015-11-16T16:09:00Z">
         <w:r>
           <w:rPr>
             <w:rFonts w:cs="Times New Roman"/>
@@ -21102,19 +21019,19 @@
     <w:p>
       <w:pPr>
         <w:rPr>
-          <w:ins w:id="113" w:author="Helen  Meskhidze" w:date="2015-11-16T16:09:00Z"/>
-          <w:rFonts w:cs="Times New Roman"/>
-        </w:rPr>
-      </w:pPr>
-    </w:p>
-    <w:p>
-      <w:pPr>
-        <w:rPr>
-          <w:ins w:id="114" w:author="Helen  Meskhidze" w:date="2015-11-16T16:13:00Z"/>
-          <w:rFonts w:cs="Times New Roman"/>
-        </w:rPr>
-      </w:pPr>
-      <w:ins w:id="115" w:author="Helen  Meskhidze" w:date="2015-11-16T16:13:00Z">
+          <w:ins w:id="115" w:author="Helen  Meskhidze" w:date="2015-11-16T16:09:00Z"/>
+          <w:rFonts w:cs="Times New Roman"/>
+        </w:rPr>
+      </w:pPr>
+    </w:p>
+    <w:p>
+      <w:pPr>
+        <w:rPr>
+          <w:ins w:id="116" w:author="Helen  Meskhidze" w:date="2015-11-16T16:13:00Z"/>
+          <w:rFonts w:cs="Times New Roman"/>
+        </w:rPr>
+      </w:pPr>
+      <w:ins w:id="117" w:author="Helen  Meskhidze" w:date="2015-11-16T16:13:00Z">
         <w:r>
           <w:rPr>
             <w:rFonts w:cs="Times New Roman"/>
@@ -21131,14 +21048,14 @@
           <w:numId w:val="29"/>
         </w:numPr>
         <w:rPr>
-          <w:ins w:id="116" w:author="Helen  Meskhidze" w:date="2015-11-16T16:13:00Z"/>
-          <w:rFonts w:cs="Times New Roman"/>
-        </w:rPr>
-        <w:pPrChange w:id="117" w:author="Helen  Meskhidze" w:date="2015-11-16T16:13:00Z">
+          <w:ins w:id="118" w:author="Helen  Meskhidze" w:date="2015-11-16T16:13:00Z"/>
+          <w:rFonts w:cs="Times New Roman"/>
+        </w:rPr>
+        <w:pPrChange w:id="119" w:author="Helen  Meskhidze" w:date="2015-11-16T16:13:00Z">
           <w:pPr/>
         </w:pPrChange>
       </w:pPr>
-      <w:ins w:id="118" w:author="Helen  Meskhidze" w:date="2015-11-16T16:13:00Z">
+      <w:ins w:id="120" w:author="Helen  Meskhidze" w:date="2015-11-16T16:13:00Z">
         <w:r>
           <w:rPr>
             <w:rFonts w:cs="Times New Roman"/>
@@ -21155,14 +21072,14 @@
           <w:numId w:val="29"/>
         </w:numPr>
         <w:rPr>
-          <w:ins w:id="119" w:author="Helen  Meskhidze" w:date="2015-11-16T16:14:00Z"/>
-          <w:rFonts w:cs="Times New Roman"/>
-        </w:rPr>
-        <w:pPrChange w:id="120" w:author="Helen  Meskhidze" w:date="2015-11-16T16:13:00Z">
+          <w:ins w:id="121" w:author="Helen  Meskhidze" w:date="2015-11-16T16:14:00Z"/>
+          <w:rFonts w:cs="Times New Roman"/>
+        </w:rPr>
+        <w:pPrChange w:id="122" w:author="Helen  Meskhidze" w:date="2015-11-16T16:13:00Z">
           <w:pPr/>
         </w:pPrChange>
       </w:pPr>
-      <w:ins w:id="121" w:author="Helen  Meskhidze" w:date="2015-11-16T16:14:00Z">
+      <w:ins w:id="123" w:author="Helen  Meskhidze" w:date="2015-11-16T16:14:00Z">
         <w:r>
           <w:rPr>
             <w:rFonts w:cs="Times New Roman"/>
@@ -21174,23 +21091,17 @@
     <w:p>
       <w:pPr>
         <w:rPr>
-          <w:ins w:id="122" w:author="Helen  Meskhidze" w:date="2015-11-16T16:15:00Z"/>
-          <w:rFonts w:cs="Times New Roman"/>
-        </w:rPr>
-        <w:pPrChange w:id="123" w:author="Helen  Meskhidze" w:date="2015-11-16T16:15:00Z">
-          <w:pPr/>
-        </w:pPrChange>
-      </w:pPr>
-    </w:p>
-    <w:p>
-      <w:pPr>
-        <w:rPr>
           <w:ins w:id="124" w:author="Helen  Meskhidze" w:date="2015-11-16T16:15:00Z"/>
           <w:rFonts w:cs="Times New Roman"/>
         </w:rPr>
-        <w:pPrChange w:id="125" w:author="Helen  Meskhidze" w:date="2015-11-16T16:15:00Z">
-          <w:pPr/>
-        </w:pPrChange>
+      </w:pPr>
+    </w:p>
+    <w:p>
+      <w:pPr>
+        <w:rPr>
+          <w:ins w:id="125" w:author="Helen  Meskhidze" w:date="2015-11-16T16:15:00Z"/>
+          <w:rFonts w:cs="Times New Roman"/>
+        </w:rPr>
       </w:pPr>
       <w:ins w:id="126" w:author="Helen  Meskhidze" w:date="2015-11-16T16:15:00Z">
         <w:r>
@@ -21212,38 +21123,19 @@
           <w:ins w:id="127" w:author="Helen  Meskhidze" w:date="2015-11-16T16:17:00Z"/>
           <w:rFonts w:cs="Times New Roman"/>
         </w:rPr>
-        <w:pPrChange w:id="128" w:author="Helen  Meskhidze" w:date="2015-11-16T16:17:00Z">
-          <w:pPr>
-            <w:pStyle w:val="ListParagraph"/>
-            <w:numPr>
-              <w:numId w:val="30"/>
-            </w:numPr>
-            <w:ind w:hanging="360"/>
-          </w:pPr>
-        </w:pPrChange>
-      </w:pPr>
-      <w:ins w:id="129" w:author="Helen  Meskhidze" w:date="2015-11-16T16:15:00Z">
+      </w:pPr>
+      <w:ins w:id="128" w:author="Helen  Meskhidze" w:date="2015-11-16T16:15:00Z">
         <w:r>
           <w:rPr>
             <w:rFonts w:cs="Times New Roman"/>
-            <w:rPrChange w:id="130" w:author="Helen  Meskhidze" w:date="2015-11-16T16:17:00Z">
-              <w:rPr>
-                <w:rFonts w:cs="Times New Roman"/>
-              </w:rPr>
-            </w:rPrChange>
           </w:rPr>
           <w:t xml:space="preserve">Using Starburst99, </w:t>
         </w:r>
       </w:ins>
-      <w:ins w:id="131" w:author="Helen  Meskhidze" w:date="2015-11-16T16:16:00Z">
+      <w:ins w:id="129" w:author="Helen  Meskhidze" w:date="2015-11-16T16:16:00Z">
         <w:r>
           <w:rPr>
             <w:rFonts w:cs="Times New Roman"/>
-            <w:rPrChange w:id="132" w:author="Helen  Meskhidze" w:date="2015-11-16T16:17:00Z">
-              <w:rPr>
-                <w:rFonts w:cs="Times New Roman"/>
-              </w:rPr>
-            </w:rPrChange>
           </w:rPr>
           <w:t xml:space="preserve">we investigated the sensitivity of the SED to SFH and metallicity. </w:t>
         </w:r>
@@ -21257,33 +21149,22 @@
           <w:numId w:val="30"/>
         </w:numPr>
         <w:rPr>
-          <w:ins w:id="133" w:author="Helen  Meskhidze" w:date="2015-11-16T16:19:00Z"/>
-          <w:rFonts w:cs="Times New Roman"/>
-          <w:rPrChange w:id="134" w:author="Helen  Meskhidze" w:date="2015-11-16T16:20:00Z">
-            <w:rPr>
-              <w:ins w:id="135" w:author="Helen  Meskhidze" w:date="2015-11-16T16:19:00Z"/>
-              <w:rFonts w:cs="Times New Roman"/>
-            </w:rPr>
-          </w:rPrChange>
-        </w:rPr>
-        <w:pPrChange w:id="136" w:author="Helen  Meskhidze" w:date="2015-11-16T16:15:00Z">
+          <w:ins w:id="130" w:author="Helen  Meskhidze" w:date="2015-11-16T16:19:00Z"/>
+          <w:rFonts w:cs="Times New Roman"/>
+        </w:rPr>
+        <w:pPrChange w:id="131" w:author="Helen  Meskhidze" w:date="2015-11-16T16:15:00Z">
           <w:pPr/>
         </w:pPrChange>
       </w:pPr>
-      <w:ins w:id="137" w:author="Helen  Meskhidze" w:date="2015-11-16T16:19:00Z">
+      <w:ins w:id="132" w:author="Helen  Meskhidze" w:date="2015-11-16T16:19:00Z">
         <w:r>
           <w:rPr>
             <w:rFonts w:cs="Times New Roman"/>
-            <w:rPrChange w:id="138" w:author="Helen  Meskhidze" w:date="2015-11-16T16:20:00Z">
-              <w:rPr>
-                <w:rFonts w:cs="Times New Roman"/>
-              </w:rPr>
-            </w:rPrChange>
           </w:rPr>
           <w:t>We explored the Padova track evolutionary sequence with AGB stars and the Geneva evolutionary sequence with zero rotation and</w:t>
         </w:r>
       </w:ins>
-      <w:ins w:id="139" w:author="Helen  Meskhidze" w:date="2015-11-16T16:20:00Z">
+      <w:ins w:id="133" w:author="Helen  Meskhidze" w:date="2015-11-16T16:20:00Z">
         <w:r>
           <w:rPr>
             <w:rFonts w:cs="Times New Roman"/>
@@ -21291,15 +21172,10 @@
           <w:t xml:space="preserve"> </w:t>
         </w:r>
       </w:ins>
-      <w:ins w:id="140" w:author="Helen  Meskhidze" w:date="2015-11-16T16:19:00Z">
+      <w:ins w:id="134" w:author="Helen  Meskhidze" w:date="2015-11-16T16:19:00Z">
         <w:r>
           <w:rPr>
             <w:rFonts w:cs="Times New Roman"/>
-            <w:rPrChange w:id="141" w:author="Helen  Meskhidze" w:date="2015-11-16T16:20:00Z">
-              <w:rPr>
-                <w:rFonts w:cs="Times New Roman"/>
-              </w:rPr>
-            </w:rPrChange>
           </w:rPr>
           <w:t xml:space="preserve">40% break up velocity. </w:t>
         </w:r>
@@ -21313,70 +21189,52 @@
           <w:numId w:val="30"/>
         </w:numPr>
         <w:rPr>
-          <w:ins w:id="142" w:author="Helen  Meskhidze" w:date="2015-11-16T16:18:00Z"/>
-          <w:rFonts w:cs="Times New Roman"/>
-          <w:rPrChange w:id="143" w:author="Helen  Meskhidze" w:date="2015-11-16T16:19:00Z">
-            <w:rPr>
-              <w:ins w:id="144" w:author="Helen  Meskhidze" w:date="2015-11-16T16:18:00Z"/>
-              <w:rFonts w:cs="Times New Roman"/>
-            </w:rPr>
-          </w:rPrChange>
-        </w:rPr>
-        <w:pPrChange w:id="145" w:author="Helen  Meskhidze" w:date="2015-11-16T16:15:00Z">
+          <w:ins w:id="135" w:author="Helen  Meskhidze" w:date="2015-11-16T16:18:00Z"/>
+          <w:rFonts w:cs="Times New Roman"/>
+        </w:rPr>
+        <w:pPrChange w:id="136" w:author="Helen  Meskhidze" w:date="2015-11-16T16:15:00Z">
           <w:pPr/>
         </w:pPrChange>
       </w:pPr>
-      <w:ins w:id="146" w:author="Helen  Meskhidze" w:date="2015-11-16T16:17:00Z">
+      <w:ins w:id="137" w:author="Helen  Meskhidze" w:date="2015-11-16T16:17:00Z">
         <w:r>
           <w:rPr>
             <w:rFonts w:cs="Times New Roman"/>
-            <w:rPrChange w:id="147" w:author="Helen  Meskhidze" w:date="2015-11-16T16:19:00Z">
+          </w:rPr>
+          <w:t>We found that</w:t>
+        </w:r>
+      </w:ins>
+      <w:ins w:id="138" w:author="Helen  Meskhidze" w:date="2015-11-16T16:18:00Z">
+        <w:r>
+          <w:rPr>
+            <w:rFonts w:cs="Times New Roman"/>
+            <w:rPrChange w:id="139" w:author="Helen  Meskhidze" w:date="2015-11-16T16:19:00Z">
               <w:rPr>
                 <w:rFonts w:cs="Times New Roman"/>
               </w:rPr>
             </w:rPrChange>
           </w:rPr>
-          <w:t>We found that</w:t>
+          <w:t xml:space="preserve"> </w:t>
         </w:r>
-      </w:ins>
-      <w:ins w:id="148" w:author="Helen  Meskhidze" w:date="2015-11-16T16:18:00Z">
         <w:r>
           <w:rPr>
             <w:rFonts w:cs="Times New Roman"/>
-            <w:rPrChange w:id="149" w:author="Helen  Meskhidze" w:date="2015-11-16T16:19:00Z">
+            <w:rPrChange w:id="140" w:author="Helen  Meskhidze" w:date="2015-11-16T16:19:00Z">
               <w:rPr>
                 <w:rFonts w:cs="Times New Roman"/>
               </w:rPr>
             </w:rPrChange>
           </w:rPr>
-          <w:t xml:space="preserve"> </w:t>
-        </w:r>
-        <w:r>
-          <w:rPr>
-            <w:rFonts w:cs="Times New Roman"/>
-            <w:rPrChange w:id="150" w:author="Helen  Meskhidze" w:date="2015-11-16T16:19:00Z">
-              <w:rPr>
-                <w:rFonts w:cs="Times New Roman"/>
-              </w:rPr>
-            </w:rPrChange>
-          </w:rPr>
           <w:t xml:space="preserve">the hardness of </w:t>
         </w:r>
         <w:r>
           <w:rPr>
             <w:rFonts w:cs="Times New Roman"/>
-            <w:rPrChange w:id="151" w:author="Helen  Meskhidze" w:date="2015-11-16T16:19:00Z">
-              <w:rPr>
-                <w:rFonts w:asciiTheme="minorHAnsi" w:eastAsiaTheme="minorEastAsia" w:hAnsiTheme="minorHAnsi" w:cs="Times New Roman"/>
-                <w:kern w:val="0"/>
-                <w:lang w:eastAsia="en-US" w:bidi="ar-SA"/>
-              </w:rPr>
-            </w:rPrChange>
           </w:rPr>
           <w:t>the ionizing spectrum from solar metallicity stars was</w:t>
         </w:r>
       </w:ins>
-      <w:ins w:id="152" w:author="Helen  Meskhidze" w:date="2015-11-16T16:19:00Z">
+      <w:ins w:id="141" w:author="Helen  Meskhidze" w:date="2015-11-16T16:19:00Z">
         <w:r>
           <w:rPr>
             <w:rFonts w:cs="Times New Roman"/>
@@ -21384,15 +21242,10 @@
           <w:t xml:space="preserve"> </w:t>
         </w:r>
       </w:ins>
-      <w:ins w:id="153" w:author="Helen  Meskhidze" w:date="2015-11-16T16:18:00Z">
+      <w:ins w:id="142" w:author="Helen  Meskhidze" w:date="2015-11-16T16:18:00Z">
         <w:r>
           <w:rPr>
             <w:rFonts w:cs="Times New Roman"/>
-            <w:rPrChange w:id="154" w:author="Helen  Meskhidze" w:date="2015-11-16T16:19:00Z">
-              <w:rPr>
-                <w:rFonts w:cs="Times New Roman"/>
-              </w:rPr>
-            </w:rPrChange>
           </w:rPr>
           <w:t>not sensitive to the rotation of stars.</w:t>
         </w:r>
@@ -21406,24 +21259,24 @@
           <w:numId w:val="30"/>
         </w:numPr>
         <w:rPr>
-          <w:ins w:id="155" w:author="Helen  Meskhidze" w:date="2015-11-16T16:17:00Z"/>
-          <w:rFonts w:cs="Times New Roman"/>
-          <w:rPrChange w:id="156" w:author="Helen  Meskhidze" w:date="2015-11-16T16:23:00Z">
+          <w:ins w:id="143" w:author="Helen  Meskhidze" w:date="2015-11-16T16:17:00Z"/>
+          <w:rFonts w:cs="Times New Roman"/>
+          <w:rPrChange w:id="144" w:author="Helen  Meskhidze" w:date="2015-11-16T16:23:00Z">
             <w:rPr>
-              <w:ins w:id="157" w:author="Helen  Meskhidze" w:date="2015-11-16T16:17:00Z"/>
+              <w:ins w:id="145" w:author="Helen  Meskhidze" w:date="2015-11-16T16:17:00Z"/>
               <w:rFonts w:cs="Times New Roman"/>
             </w:rPr>
           </w:rPrChange>
         </w:rPr>
-        <w:pPrChange w:id="158" w:author="Helen  Meskhidze" w:date="2015-11-16T16:15:00Z">
+        <w:pPrChange w:id="146" w:author="Helen  Meskhidze" w:date="2015-11-16T16:15:00Z">
           <w:pPr/>
         </w:pPrChange>
       </w:pPr>
-      <w:ins w:id="159" w:author="Helen  Meskhidze" w:date="2015-11-16T16:22:00Z">
+      <w:ins w:id="147" w:author="Helen  Meskhidze" w:date="2015-11-16T16:22:00Z">
         <w:r>
           <w:rPr>
             <w:rFonts w:cs="Times New Roman"/>
-            <w:rPrChange w:id="160" w:author="Helen  Meskhidze" w:date="2015-11-16T16:23:00Z">
+            <w:rPrChange w:id="148" w:author="Helen  Meskhidze" w:date="2015-11-16T16:23:00Z">
               <w:rPr>
                 <w:rFonts w:cs="Times New Roman"/>
               </w:rPr>
@@ -21432,11 +21285,11 @@
           <w:t>Though the Geneva rotation tracks resulted in a greater number of higher energy photons</w:t>
         </w:r>
       </w:ins>
-      <w:ins w:id="161" w:author="Helen  Meskhidze" w:date="2015-11-16T16:23:00Z">
+      <w:ins w:id="149" w:author="Helen  Meskhidze" w:date="2015-11-16T16:23:00Z">
         <w:r>
           <w:rPr>
             <w:rFonts w:cs="Times New Roman"/>
-            <w:rPrChange w:id="162" w:author="Helen  Meskhidze" w:date="2015-11-16T16:23:00Z">
+            <w:rPrChange w:id="150" w:author="Helen  Meskhidze" w:date="2015-11-16T16:23:00Z">
               <w:rPr>
                 <w:rFonts w:cs="Times New Roman"/>
               </w:rPr>
@@ -21451,22 +21304,15 @@
           <w:t>the P</w:t>
         </w:r>
       </w:ins>
-      <w:ins w:id="163" w:author="Helen  Meskhidze" w:date="2015-11-16T16:17:00Z">
+      <w:ins w:id="151" w:author="Helen  Meskhidze" w:date="2015-11-16T16:17:00Z">
         <w:r>
           <w:rPr>
             <w:rFonts w:cs="Times New Roman"/>
-            <w:rPrChange w:id="164" w:author="Helen  Meskhidze" w:date="2015-11-16T16:23:00Z">
-              <w:rPr>
-                <w:rFonts w:asciiTheme="minorHAnsi" w:eastAsiaTheme="minorEastAsia" w:hAnsiTheme="minorHAnsi" w:cs="Times New Roman"/>
-                <w:kern w:val="0"/>
-                <w:lang w:eastAsia="en-US" w:bidi="ar-SA"/>
-              </w:rPr>
-            </w:rPrChange>
           </w:rPr>
           <w:t xml:space="preserve">adova AGB track SED at 5 Myr or older </w:t>
         </w:r>
       </w:ins>
-      <w:ins w:id="165" w:author="Helen  Meskhidze" w:date="2015-11-16T16:23:00Z">
+      <w:ins w:id="152" w:author="Helen  Meskhidze" w:date="2015-11-16T16:23:00Z">
         <w:r>
           <w:rPr>
             <w:rFonts w:cs="Times New Roman"/>
@@ -21474,15 +21320,10 @@
           <w:t xml:space="preserve">still </w:t>
         </w:r>
       </w:ins>
-      <w:ins w:id="166" w:author="Helen  Meskhidze" w:date="2015-11-16T16:17:00Z">
+      <w:ins w:id="153" w:author="Helen  Meskhidze" w:date="2015-11-16T16:17:00Z">
         <w:r>
           <w:rPr>
             <w:rFonts w:cs="Times New Roman"/>
-            <w:rPrChange w:id="167" w:author="Helen  Meskhidze" w:date="2015-11-16T16:23:00Z">
-              <w:rPr>
-                <w:rFonts w:cs="Times New Roman"/>
-              </w:rPr>
-            </w:rPrChange>
           </w:rPr>
           <w:t xml:space="preserve">produced the hardest ionizing spectrum. </w:t>
         </w:r>
@@ -21496,19 +21337,14 @@
           <w:numId w:val="30"/>
         </w:numPr>
         <w:rPr>
-          <w:ins w:id="168" w:author="Helen  Meskhidze" w:date="2015-11-16T16:15:00Z"/>
-          <w:rFonts w:cs="Times New Roman"/>
-          <w:rPrChange w:id="169" w:author="Helen  Meskhidze" w:date="2015-11-16T16:17:00Z">
-            <w:rPr>
-              <w:ins w:id="170" w:author="Helen  Meskhidze" w:date="2015-11-16T16:15:00Z"/>
-            </w:rPr>
-          </w:rPrChange>
-        </w:rPr>
-        <w:pPrChange w:id="171" w:author="Helen  Meskhidze" w:date="2015-11-16T16:15:00Z">
+          <w:ins w:id="154" w:author="Helen  Meskhidze" w:date="2015-11-16T16:15:00Z"/>
+          <w:rFonts w:cs="Times New Roman"/>
+        </w:rPr>
+        <w:pPrChange w:id="155" w:author="Helen  Meskhidze" w:date="2015-11-16T16:15:00Z">
           <w:pPr/>
         </w:pPrChange>
       </w:pPr>
-      <w:ins w:id="172" w:author="Helen  Meskhidze" w:date="2015-11-16T16:17:00Z">
+      <w:ins w:id="156" w:author="Helen  Meskhidze" w:date="2015-11-16T16:17:00Z">
         <w:r>
           <w:rPr>
             <w:rFonts w:cs="Times New Roman"/>
@@ -21516,7 +21352,7 @@
           <w:t xml:space="preserve">As we were investigating </w:t>
         </w:r>
       </w:ins>
-      <w:ins w:id="173" w:author="Helen  Meskhidze" w:date="2015-11-16T16:18:00Z">
+      <w:ins w:id="157" w:author="Helen  Meskhidze" w:date="2015-11-16T16:18:00Z">
         <w:r>
           <w:rPr>
             <w:rFonts w:cs="Times New Roman"/>
@@ -21528,27 +21364,24 @@
     <w:p>
       <w:pPr>
         <w:rPr>
-          <w:ins w:id="174" w:author="Helen  Meskhidze" w:date="2015-11-16T16:09:00Z"/>
-          <w:rFonts w:cs="Times New Roman"/>
-          <w:rPrChange w:id="175" w:author="Helen  Meskhidze" w:date="2015-11-16T16:15:00Z">
+          <w:ins w:id="158" w:author="Helen  Meskhidze" w:date="2015-11-16T16:09:00Z"/>
+          <w:rFonts w:cs="Times New Roman"/>
+          <w:rPrChange w:id="159" w:author="Helen  Meskhidze" w:date="2015-11-16T16:15:00Z">
             <w:rPr>
-              <w:ins w:id="176" w:author="Helen  Meskhidze" w:date="2015-11-16T16:09:00Z"/>
+              <w:ins w:id="160" w:author="Helen  Meskhidze" w:date="2015-11-16T16:09:00Z"/>
             </w:rPr>
           </w:rPrChange>
         </w:rPr>
-        <w:pPrChange w:id="177" w:author="Helen  Meskhidze" w:date="2015-11-16T16:15:00Z">
-          <w:pPr/>
-        </w:pPrChange>
-      </w:pPr>
-    </w:p>
-    <w:p>
-      <w:pPr>
-        <w:rPr>
-          <w:ins w:id="178" w:author="Helen  Meskhidze" w:date="2015-11-16T16:09:00Z"/>
-          <w:rFonts w:cs="Times New Roman"/>
-        </w:rPr>
-      </w:pPr>
-      <w:ins w:id="179" w:author="Helen  Meskhidze" w:date="2015-11-16T16:23:00Z">
+      </w:pPr>
+    </w:p>
+    <w:p>
+      <w:pPr>
+        <w:rPr>
+          <w:ins w:id="161" w:author="Helen  Meskhidze" w:date="2015-11-16T16:09:00Z"/>
+          <w:rFonts w:cs="Times New Roman"/>
+        </w:rPr>
+      </w:pPr>
+      <w:ins w:id="162" w:author="Helen  Meskhidze" w:date="2015-11-16T16:23:00Z">
         <w:r>
           <w:rPr>
             <w:rFonts w:cs="Times New Roman"/>
@@ -21560,7 +21393,7 @@
     <w:p>
       <w:pPr>
         <w:rPr>
-          <w:ins w:id="180" w:author="Helen  Meskhidze" w:date="2015-11-16T16:23:00Z"/>
+          <w:ins w:id="163" w:author="Helen  Meskhidze" w:date="2015-11-16T16:23:00Z"/>
           <w:rFonts w:cs="Times New Roman"/>
         </w:rPr>
       </w:pPr>
@@ -21573,27 +21406,22 @@
           <w:numId w:val="31"/>
         </w:numPr>
         <w:rPr>
-          <w:ins w:id="181" w:author="Helen  Meskhidze" w:date="2015-11-16T16:25:00Z"/>
-          <w:rFonts w:cs="Times New Roman"/>
-        </w:rPr>
-        <w:pPrChange w:id="182" w:author="Helen  Meskhidze" w:date="2015-11-16T16:23:00Z">
+          <w:ins w:id="164" w:author="Helen  Meskhidze" w:date="2015-11-16T16:25:00Z"/>
+          <w:rFonts w:cs="Times New Roman"/>
+        </w:rPr>
+        <w:pPrChange w:id="165" w:author="Helen  Meskhidze" w:date="2015-11-16T16:23:00Z">
           <w:pPr/>
         </w:pPrChange>
       </w:pPr>
-      <w:ins w:id="183" w:author="Helen  Meskhidze" w:date="2015-11-16T16:24:00Z">
+      <w:ins w:id="166" w:author="Helen  Meskhidze" w:date="2015-11-16T16:24:00Z">
         <w:r>
           <w:rPr>
             <w:rFonts w:cs="Times New Roman"/>
-            <w:rPrChange w:id="184" w:author="Helen  Meskhidze" w:date="2015-11-16T16:25:00Z">
-              <w:rPr>
-                <w:rFonts w:cs="Times New Roman"/>
-              </w:rPr>
-            </w:rPrChange>
           </w:rPr>
           <w:t>For our baseline model we assume two stopping criteria in Cloudy: total hydrogen column density (nH) and electron</w:t>
         </w:r>
       </w:ins>
-      <w:ins w:id="185" w:author="Helen  Meskhidze" w:date="2015-11-16T16:25:00Z">
+      <w:ins w:id="167" w:author="Helen  Meskhidze" w:date="2015-11-16T16:25:00Z">
         <w:r>
           <w:rPr>
             <w:rFonts w:cs="Times New Roman"/>
@@ -21601,15 +21429,10 @@
           <w:t xml:space="preserve"> </w:t>
         </w:r>
       </w:ins>
-      <w:ins w:id="186" w:author="Helen  Meskhidze" w:date="2015-11-16T16:24:00Z">
+      <w:ins w:id="168" w:author="Helen  Meskhidze" w:date="2015-11-16T16:24:00Z">
         <w:r>
           <w:rPr>
             <w:rFonts w:cs="Times New Roman"/>
-            <w:rPrChange w:id="187" w:author="Helen  Meskhidze" w:date="2015-11-16T16:25:00Z">
-              <w:rPr>
-                <w:rFonts w:cs="Times New Roman"/>
-              </w:rPr>
-            </w:rPrChange>
           </w:rPr>
           <w:t xml:space="preserve">temperature (Te). </w:t>
         </w:r>
@@ -21623,14 +21446,14 @@
           <w:numId w:val="31"/>
         </w:numPr>
         <w:rPr>
-          <w:ins w:id="188" w:author="Helen  Meskhidze" w:date="2015-11-16T16:26:00Z"/>
-          <w:rFonts w:cs="Times New Roman"/>
-        </w:rPr>
-        <w:pPrChange w:id="189" w:author="Helen  Meskhidze" w:date="2015-11-16T16:23:00Z">
+          <w:ins w:id="169" w:author="Helen  Meskhidze" w:date="2015-11-16T16:26:00Z"/>
+          <w:rFonts w:cs="Times New Roman"/>
+        </w:rPr>
+        <w:pPrChange w:id="170" w:author="Helen  Meskhidze" w:date="2015-11-16T16:23:00Z">
           <w:pPr/>
         </w:pPrChange>
       </w:pPr>
-      <w:ins w:id="190" w:author="Helen  Meskhidze" w:date="2015-11-16T16:25:00Z">
+      <w:ins w:id="171" w:author="Helen  Meskhidze" w:date="2015-11-16T16:25:00Z">
         <w:r>
           <w:rPr>
             <w:rFonts w:cs="Times New Roman"/>
@@ -21647,75 +21470,55 @@
           <w:numId w:val="31"/>
         </w:numPr>
         <w:rPr>
-          <w:ins w:id="191" w:author="Helen  Meskhidze" w:date="2015-11-16T16:31:00Z"/>
-          <w:rFonts w:cs="Times New Roman"/>
-        </w:rPr>
-        <w:pPrChange w:id="192" w:author="Helen  Meskhidze" w:date="2015-11-16T16:23:00Z">
+          <w:ins w:id="172" w:author="Helen  Meskhidze" w:date="2015-11-16T16:31:00Z"/>
+          <w:rFonts w:cs="Times New Roman"/>
+        </w:rPr>
+        <w:pPrChange w:id="173" w:author="Helen  Meskhidze" w:date="2015-11-16T16:23:00Z">
           <w:pPr/>
         </w:pPrChange>
       </w:pPr>
-      <w:ins w:id="193" w:author="Helen  Meskhidze" w:date="2015-11-16T16:26:00Z">
+      <w:ins w:id="174" w:author="Helen  Meskhidze" w:date="2015-11-16T16:26:00Z">
         <w:r>
           <w:rPr>
             <w:rFonts w:cs="Times New Roman"/>
-            <w:rPrChange w:id="194" w:author="Helen  Meskhidze" w:date="2015-11-16T16:27:00Z">
+          </w:rPr>
+          <w:t xml:space="preserve">Finally, we adopt an LOC plane spanning </w:t>
+        </w:r>
+      </w:ins>
+      <w:ins w:id="175" w:author="Helen  Meskhidze" w:date="2015-11-16T16:27:00Z">
+        <w:r>
+          <w:rPr>
+            <w:rFonts w:cs="Times New Roman"/>
+          </w:rPr>
+          <w:t>0 ≤</w:t>
+        </w:r>
+        <w:r>
+          <w:rPr>
+            <w:rFonts w:cs="Times New Roman"/>
+          </w:rPr>
+          <w:t xml:space="preserve"> </w:t>
+        </w:r>
+        <w:r>
+          <w:rPr>
+            <w:rFonts w:cs="Times New Roman"/>
+          </w:rPr>
+          <w:t>log(n</w:t>
+        </w:r>
+        <w:r>
+          <w:rPr>
+            <w:rFonts w:cs="Times New Roman"/>
+            <w:vertAlign w:val="subscript"/>
+            <w:rPrChange w:id="176" w:author="Helen  Meskhidze" w:date="2015-11-16T16:27:00Z">
               <w:rPr>
                 <w:rFonts w:cs="Times New Roman"/>
               </w:rPr>
             </w:rPrChange>
           </w:rPr>
-          <w:t xml:space="preserve">Finally, we adopt an LOC plane spanning </w:t>
-        </w:r>
-      </w:ins>
-      <w:ins w:id="195" w:author="Helen  Meskhidze" w:date="2015-11-16T16:27:00Z">
-        <w:r>
-          <w:rPr>
-            <w:rFonts w:cs="Times New Roman"/>
-            <w:rPrChange w:id="196" w:author="Helen  Meskhidze" w:date="2015-11-16T16:27:00Z">
-              <w:rPr>
-                <w:rFonts w:cs="Times New Roman"/>
-              </w:rPr>
-            </w:rPrChange>
-          </w:rPr>
-          <w:t>0 ≤</w:t>
-        </w:r>
-        <w:r>
-          <w:rPr>
-            <w:rFonts w:cs="Times New Roman"/>
-          </w:rPr>
-          <w:t xml:space="preserve"> </w:t>
-        </w:r>
-        <w:r>
-          <w:rPr>
-            <w:rFonts w:cs="Times New Roman"/>
-            <w:rPrChange w:id="197" w:author="Helen  Meskhidze" w:date="2015-11-16T16:27:00Z">
-              <w:rPr>
-                <w:rFonts w:cs="Times New Roman"/>
-              </w:rPr>
-            </w:rPrChange>
-          </w:rPr>
-          <w:t>log(n</w:t>
-        </w:r>
-        <w:r>
-          <w:rPr>
-            <w:rFonts w:cs="Times New Roman"/>
-            <w:vertAlign w:val="subscript"/>
-            <w:rPrChange w:id="198" w:author="Helen  Meskhidze" w:date="2015-11-16T16:27:00Z">
-              <w:rPr>
-                <w:rFonts w:cs="Times New Roman"/>
-              </w:rPr>
-            </w:rPrChange>
-          </w:rPr>
           <w:t>H</w:t>
         </w:r>
         <w:r>
           <w:rPr>
             <w:rFonts w:cs="Times New Roman"/>
-            <w:rPrChange w:id="199" w:author="Helen  Meskhidze" w:date="2015-11-16T16:27:00Z">
-              <w:rPr>
-                <w:rFonts w:cs="Times New Roman"/>
-              </w:rPr>
-            </w:rPrChange>
           </w:rPr>
           <w:t>) ≤ 10</w:t>
         </w:r>
@@ -21732,7 +21535,7 @@
           <w:t>8 ≤ log(φH) ≤ 22</w:t>
         </w:r>
       </w:ins>
-      <w:ins w:id="200" w:author="Helen  Meskhidze" w:date="2015-11-16T16:31:00Z">
+      <w:ins w:id="177" w:author="Helen  Meskhidze" w:date="2015-11-16T16:31:00Z">
         <w:r>
           <w:rPr>
             <w:rFonts w:cs="Times New Roman"/>
@@ -21744,31 +21547,19 @@
     <w:p>
       <w:pPr>
         <w:rPr>
-          <w:ins w:id="201" w:author="Helen  Meskhidze" w:date="2015-11-16T16:31:00Z"/>
-          <w:rFonts w:cs="Times New Roman"/>
-        </w:rPr>
-        <w:pPrChange w:id="202" w:author="Helen  Meskhidze" w:date="2015-11-16T16:31:00Z">
-          <w:pPr/>
-        </w:pPrChange>
-      </w:pPr>
-    </w:p>
-    <w:p>
-      <w:pPr>
-        <w:rPr>
-          <w:ins w:id="203" w:author="Helen  Meskhidze" w:date="2015-11-16T16:24:00Z"/>
-          <w:rFonts w:cs="Times New Roman"/>
-          <w:rPrChange w:id="204" w:author="Helen  Meskhidze" w:date="2015-11-16T16:31:00Z">
-            <w:rPr>
-              <w:ins w:id="205" w:author="Helen  Meskhidze" w:date="2015-11-16T16:24:00Z"/>
-              <w:rFonts w:cs="Times New Roman"/>
-            </w:rPr>
-          </w:rPrChange>
-        </w:rPr>
-        <w:pPrChange w:id="206" w:author="Helen  Meskhidze" w:date="2015-11-16T16:31:00Z">
-          <w:pPr/>
-        </w:pPrChange>
-      </w:pPr>
-      <w:ins w:id="207" w:author="Helen  Meskhidze" w:date="2015-11-16T16:31:00Z">
+          <w:ins w:id="178" w:author="Helen  Meskhidze" w:date="2015-11-16T16:31:00Z"/>
+          <w:rFonts w:cs="Times New Roman"/>
+        </w:rPr>
+      </w:pPr>
+    </w:p>
+    <w:p>
+      <w:pPr>
+        <w:rPr>
+          <w:ins w:id="179" w:author="Helen  Meskhidze" w:date="2015-11-16T16:24:00Z"/>
+          <w:rFonts w:cs="Times New Roman"/>
+        </w:rPr>
+      </w:pPr>
+      <w:ins w:id="180" w:author="Helen  Meskhidze" w:date="2015-11-16T16:31:00Z">
         <w:r>
           <w:rPr>
             <w:rFonts w:cs="Times New Roman"/>
@@ -21785,14 +21576,14 @@
           <w:numId w:val="31"/>
         </w:numPr>
         <w:rPr>
-          <w:ins w:id="208" w:author="Helen  Meskhidze" w:date="2015-11-16T16:32:00Z"/>
-          <w:rFonts w:cs="Times New Roman"/>
-        </w:rPr>
-        <w:pPrChange w:id="209" w:author="Helen  Meskhidze" w:date="2015-11-16T16:23:00Z">
+          <w:ins w:id="181" w:author="Helen  Meskhidze" w:date="2015-11-16T16:32:00Z"/>
+          <w:rFonts w:cs="Times New Roman"/>
+        </w:rPr>
+        <w:pPrChange w:id="182" w:author="Helen  Meskhidze" w:date="2015-11-16T16:23:00Z">
           <w:pPr/>
         </w:pPrChange>
       </w:pPr>
-      <w:ins w:id="210" w:author="Helen  Meskhidze" w:date="2015-11-16T16:31:00Z">
+      <w:ins w:id="183" w:author="Helen  Meskhidze" w:date="2015-11-16T16:31:00Z">
         <w:r>
           <w:rPr>
             <w:rFonts w:cs="Times New Roman"/>
@@ -21800,7 +21591,7 @@
           <w:t>We next adopted</w:t>
         </w:r>
       </w:ins>
-      <w:ins w:id="211" w:author="Helen  Meskhidze" w:date="2015-11-16T16:23:00Z">
+      <w:ins w:id="184" w:author="Helen  Meskhidze" w:date="2015-11-16T16:23:00Z">
         <w:r>
           <w:rPr>
             <w:rFonts w:cs="Times New Roman"/>
@@ -21808,7 +21599,7 @@
           <w:t xml:space="preserve"> the Padova AGB track SED at 5 Myr for our baseline model</w:t>
         </w:r>
       </w:ins>
-      <w:ins w:id="212" w:author="Helen  Meskhidze" w:date="2015-11-16T16:31:00Z">
+      <w:ins w:id="185" w:author="Helen  Meskhidze" w:date="2015-11-16T16:31:00Z">
         <w:r>
           <w:rPr>
             <w:rFonts w:cs="Times New Roman"/>
@@ -21825,14 +21616,14 @@
           <w:numId w:val="31"/>
         </w:numPr>
         <w:rPr>
-          <w:ins w:id="213" w:author="Helen  Meskhidze" w:date="2015-11-16T16:34:00Z"/>
-          <w:rFonts w:cs="Times New Roman"/>
-        </w:rPr>
-        <w:pPrChange w:id="214" w:author="Helen  Meskhidze" w:date="2015-11-16T16:23:00Z">
+          <w:ins w:id="186" w:author="Helen  Meskhidze" w:date="2015-11-16T16:34:00Z"/>
+          <w:rFonts w:cs="Times New Roman"/>
+        </w:rPr>
+        <w:pPrChange w:id="187" w:author="Helen  Meskhidze" w:date="2015-11-16T16:23:00Z">
           <w:pPr/>
         </w:pPrChange>
       </w:pPr>
-      <w:ins w:id="215" w:author="Helen  Meskhidze" w:date="2015-11-16T16:32:00Z">
+      <w:ins w:id="188" w:author="Helen  Meskhidze" w:date="2015-11-16T16:32:00Z">
         <w:r>
           <w:rPr>
             <w:rFonts w:cs="Times New Roman"/>
@@ -21840,7 +21631,7 @@
           <w:t xml:space="preserve">We found that collisionally excited UV emission lines reprocessed the spectrum along constant ionization parameter lines on the LOC plane. </w:t>
         </w:r>
       </w:ins>
-      <w:ins w:id="216" w:author="Helen  Meskhidze" w:date="2015-11-16T16:33:00Z">
+      <w:ins w:id="189" w:author="Helen  Meskhidze" w:date="2015-11-16T16:33:00Z">
         <w:r>
           <w:rPr>
             <w:rFonts w:cs="Times New Roman"/>
@@ -21857,14 +21648,14 @@
           <w:numId w:val="31"/>
         </w:numPr>
         <w:rPr>
-          <w:ins w:id="217" w:author="Helen  Meskhidze" w:date="2015-11-16T16:37:00Z"/>
-          <w:rFonts w:cs="Times New Roman"/>
-        </w:rPr>
-        <w:pPrChange w:id="218" w:author="Helen  Meskhidze" w:date="2015-11-16T16:37:00Z">
+          <w:ins w:id="190" w:author="Helen  Meskhidze" w:date="2015-11-16T16:37:00Z"/>
+          <w:rFonts w:cs="Times New Roman"/>
+        </w:rPr>
+        <w:pPrChange w:id="191" w:author="Helen  Meskhidze" w:date="2015-11-16T16:37:00Z">
           <w:pPr/>
         </w:pPrChange>
       </w:pPr>
-      <w:ins w:id="219" w:author="Helen  Meskhidze" w:date="2015-11-16T16:34:00Z">
+      <w:ins w:id="192" w:author="Helen  Meskhidze" w:date="2015-11-16T16:34:00Z">
         <w:r>
           <w:rPr>
             <w:rFonts w:cs="Times New Roman"/>
@@ -21872,7 +21663,7 @@
           <w:t xml:space="preserve">We found that many of the optical emission lines that we tracked also exhibited an interesting double peak feature due to an ionization jump experienced by an </w:t>
         </w:r>
       </w:ins>
-      <w:ins w:id="220" w:author="Helen  Meskhidze" w:date="2015-11-16T16:35:00Z">
+      <w:ins w:id="193" w:author="Helen  Meskhidze" w:date="2015-11-16T16:35:00Z">
         <w:r>
           <w:rPr>
             <w:rFonts w:cs="Times New Roman"/>
@@ -21889,11 +21680,11 @@
           <w:numId w:val="31"/>
         </w:numPr>
         <w:rPr>
-          <w:ins w:id="221" w:author="Helen  Meskhidze" w:date="2015-11-16T16:37:00Z"/>
-          <w:rFonts w:cs="Times New Roman"/>
-        </w:rPr>
-      </w:pPr>
-      <w:ins w:id="222" w:author="Helen  Meskhidze" w:date="2015-11-16T16:37:00Z">
+          <w:ins w:id="194" w:author="Helen  Meskhidze" w:date="2015-11-16T16:37:00Z"/>
+          <w:rFonts w:cs="Times New Roman"/>
+        </w:rPr>
+      </w:pPr>
+      <w:ins w:id="195" w:author="Helen  Meskhidze" w:date="2015-11-16T16:37:00Z">
         <w:r>
           <w:rPr>
             <w:rFonts w:cs="Times New Roman"/>
@@ -21910,7 +21701,7 @@
           <w:rPr>
             <w:rFonts w:cs="Times New Roman"/>
             <w:vertAlign w:val="subscript"/>
-            <w:rPrChange w:id="223" w:author="Helen  Meskhidze" w:date="2015-11-16T16:37:00Z">
+            <w:rPrChange w:id="196" w:author="Helen  Meskhidze" w:date="2015-11-16T16:37:00Z">
               <w:rPr>
                 <w:rFonts w:cs="Times New Roman"/>
               </w:rPr>
@@ -21928,7 +21719,7 @@
           <w:rPr>
             <w:rFonts w:cs="Times New Roman"/>
             <w:vertAlign w:val="subscript"/>
-            <w:rPrChange w:id="224" w:author="Helen  Meskhidze" w:date="2015-11-16T16:37:00Z">
+            <w:rPrChange w:id="197" w:author="Helen  Meskhidze" w:date="2015-11-16T16:37:00Z">
               <w:rPr>
                 <w:rFonts w:cs="Times New Roman"/>
               </w:rPr>
@@ -21948,19 +21739,14 @@
       <w:pPr>
         <w:pStyle w:val="ListParagraph"/>
         <w:rPr>
-          <w:ins w:id="225" w:author="Helen  Meskhidze" w:date="2015-11-16T16:09:00Z"/>
-          <w:rFonts w:cs="Times New Roman"/>
-          <w:rPrChange w:id="226" w:author="Helen  Meskhidze" w:date="2015-11-16T16:37:00Z">
-            <w:rPr>
-              <w:ins w:id="227" w:author="Helen  Meskhidze" w:date="2015-11-16T16:09:00Z"/>
-            </w:rPr>
-          </w:rPrChange>
-        </w:rPr>
-        <w:pPrChange w:id="228" w:author="Helen  Meskhidze" w:date="2015-11-16T16:37:00Z">
+          <w:ins w:id="198" w:author="Helen  Meskhidze" w:date="2015-11-16T16:09:00Z"/>
+          <w:rFonts w:cs="Times New Roman"/>
+        </w:rPr>
+        <w:pPrChange w:id="199" w:author="Helen  Meskhidze" w:date="2015-11-16T16:37:00Z">
           <w:pPr/>
         </w:pPrChange>
       </w:pPr>
-      <w:ins w:id="229" w:author="Helen  Meskhidze" w:date="2015-11-16T16:37:00Z">
+      <w:ins w:id="200" w:author="Helen  Meskhidze" w:date="2015-11-16T16:37:00Z">
         <w:r>
           <w:rPr>
             <w:rFonts w:cs="Times New Roman"/>
@@ -21974,7 +21760,7 @@
         <w:widowControl/>
         <w:suppressAutoHyphens w:val="0"/>
         <w:rPr>
-          <w:ins w:id="230" w:author="Helen  Meskhidze" w:date="2015-11-16T16:38:00Z"/>
+          <w:ins w:id="201" w:author="Helen  Meskhidze" w:date="2015-11-16T16:38:00Z"/>
           <w:rFonts w:cs="Times New Roman"/>
         </w:rPr>
       </w:pPr>
@@ -21984,11 +21770,11 @@
         <w:widowControl/>
         <w:suppressAutoHyphens w:val="0"/>
         <w:rPr>
-          <w:ins w:id="231" w:author="Helen  Meskhidze" w:date="2015-11-16T16:38:00Z"/>
-          <w:rFonts w:cs="Times New Roman"/>
-        </w:rPr>
-      </w:pPr>
-      <w:ins w:id="232" w:author="Helen  Meskhidze" w:date="2015-11-16T16:38:00Z">
+          <w:ins w:id="202" w:author="Helen  Meskhidze" w:date="2015-11-16T16:38:00Z"/>
+          <w:rFonts w:cs="Times New Roman"/>
+        </w:rPr>
+      </w:pPr>
+      <w:ins w:id="203" w:author="Helen  Meskhidze" w:date="2015-11-16T16:38:00Z">
         <w:r>
           <w:rPr>
             <w:rFonts w:cs="Times New Roman"/>
@@ -22005,17 +21791,17 @@
           <w:numId w:val="35"/>
         </w:numPr>
         <w:rPr>
-          <w:ins w:id="233" w:author="Helen  Meskhidze" w:date="2015-11-16T16:39:00Z"/>
-          <w:rFonts w:cs="Times New Roman"/>
-        </w:rPr>
-        <w:pPrChange w:id="234" w:author="Helen  Meskhidze" w:date="2015-11-16T16:38:00Z">
+          <w:ins w:id="204" w:author="Helen  Meskhidze" w:date="2015-11-16T16:39:00Z"/>
+          <w:rFonts w:cs="Times New Roman"/>
+        </w:rPr>
+        <w:pPrChange w:id="205" w:author="Helen  Meskhidze" w:date="2015-11-16T16:38:00Z">
           <w:pPr>
             <w:widowControl/>
             <w:suppressAutoHyphens w:val="0"/>
           </w:pPr>
         </w:pPrChange>
       </w:pPr>
-      <w:ins w:id="235" w:author="Helen  Meskhidze" w:date="2015-11-16T16:38:00Z">
+      <w:ins w:id="206" w:author="Helen  Meskhidze" w:date="2015-11-16T16:38:00Z">
         <w:r>
           <w:rPr>
             <w:rFonts w:cs="Times New Roman"/>
@@ -22023,7 +21809,7 @@
           <w:t>We next analyzed our model</w:t>
         </w:r>
       </w:ins>
-      <w:ins w:id="236" w:author="Helen  Meskhidze" w:date="2015-11-16T16:39:00Z">
+      <w:ins w:id="207" w:author="Helen  Meskhidze" w:date="2015-11-16T16:39:00Z">
         <w:r>
           <w:rPr>
             <w:rFonts w:cs="Times New Roman"/>
@@ -22040,17 +21826,17 @@
           <w:numId w:val="35"/>
         </w:numPr>
         <w:rPr>
-          <w:ins w:id="237" w:author="Helen  Meskhidze" w:date="2015-11-16T16:39:00Z"/>
-          <w:rFonts w:cs="Times New Roman"/>
-        </w:rPr>
-        <w:pPrChange w:id="238" w:author="Helen  Meskhidze" w:date="2015-11-16T16:38:00Z">
+          <w:ins w:id="208" w:author="Helen  Meskhidze" w:date="2015-11-16T16:39:00Z"/>
+          <w:rFonts w:cs="Times New Roman"/>
+        </w:rPr>
+        <w:pPrChange w:id="209" w:author="Helen  Meskhidze" w:date="2015-11-16T16:38:00Z">
           <w:pPr>
             <w:widowControl/>
             <w:suppressAutoHyphens w:val="0"/>
           </w:pPr>
         </w:pPrChange>
       </w:pPr>
-      <w:ins w:id="239" w:author="Helen  Meskhidze" w:date="2015-11-16T16:39:00Z">
+      <w:ins w:id="210" w:author="Helen  Meskhidze" w:date="2015-11-16T16:39:00Z">
         <w:r>
           <w:rPr>
             <w:rFonts w:cs="Times New Roman"/>
@@ -22067,17 +21853,17 @@
           <w:numId w:val="35"/>
         </w:numPr>
         <w:rPr>
-          <w:ins w:id="240" w:author="Helen  Meskhidze" w:date="2015-11-16T16:40:00Z"/>
-          <w:rFonts w:cs="Times New Roman"/>
-        </w:rPr>
-        <w:pPrChange w:id="241" w:author="Helen  Meskhidze" w:date="2015-11-16T16:40:00Z">
+          <w:ins w:id="211" w:author="Helen  Meskhidze" w:date="2015-11-16T16:40:00Z"/>
+          <w:rFonts w:cs="Times New Roman"/>
+        </w:rPr>
+        <w:pPrChange w:id="212" w:author="Helen  Meskhidze" w:date="2015-11-16T16:40:00Z">
           <w:pPr>
             <w:widowControl/>
             <w:suppressAutoHyphens w:val="0"/>
           </w:pPr>
         </w:pPrChange>
       </w:pPr>
-      <w:ins w:id="242" w:author="Helen  Meskhidze" w:date="2015-11-16T16:40:00Z">
+      <w:ins w:id="213" w:author="Helen  Meskhidze" w:date="2015-11-16T16:40:00Z">
         <w:r>
           <w:rPr>
             <w:rFonts w:cs="Times New Roman"/>
@@ -22099,9 +21885,6 @@
         <w:r>
           <w:rPr>
             <w:rFonts w:cs="Times New Roman"/>
-            <w:rPrChange w:id="243" w:author="Helen  Meskhidze" w:date="2015-11-16T16:40:00Z">
-              <w:rPr/>
-            </w:rPrChange>
           </w:rPr>
           <w:t>stopping criteria is necessary for our simulations to capture many of the peak W</w:t>
         </w:r>
@@ -22109,7 +21892,7 @@
           <w:rPr>
             <w:rFonts w:cs="Times New Roman"/>
             <w:vertAlign w:val="subscript"/>
-            <w:rPrChange w:id="244" w:author="Helen  Meskhidze" w:date="2015-11-16T16:40:00Z">
+            <w:rPrChange w:id="214" w:author="Helen  Meskhidze" w:date="2015-11-16T16:40:00Z">
               <w:rPr/>
             </w:rPrChange>
           </w:rPr>
@@ -22118,9 +21901,6 @@
         <w:r>
           <w:rPr>
             <w:rFonts w:cs="Times New Roman"/>
-            <w:rPrChange w:id="245" w:author="Helen  Meskhidze" w:date="2015-11-16T16:40:00Z">
-              <w:rPr/>
-            </w:rPrChange>
           </w:rPr>
           <w:t>but that it does</w:t>
         </w:r>
@@ -22133,9 +21913,6 @@
         <w:r>
           <w:rPr>
             <w:rFonts w:cs="Times New Roman"/>
-            <w:rPrChange w:id="246" w:author="Helen  Meskhidze" w:date="2015-11-16T16:40:00Z">
-              <w:rPr/>
-            </w:rPrChange>
           </w:rPr>
           <w:t>not affect the strengths of the lines in general</w:t>
         </w:r>
@@ -22155,27 +21932,20 @@
           <w:numId w:val="35"/>
         </w:numPr>
         <w:rPr>
-          <w:ins w:id="247" w:author="Helen  Meskhidze" w:date="2015-11-16T16:40:00Z"/>
-          <w:rFonts w:cs="Times New Roman"/>
-        </w:rPr>
-        <w:pPrChange w:id="248" w:author="Helen  Meskhidze" w:date="2015-11-16T16:40:00Z">
+          <w:ins w:id="215" w:author="Helen  Meskhidze" w:date="2015-11-16T16:40:00Z"/>
+          <w:rFonts w:cs="Times New Roman"/>
+        </w:rPr>
+        <w:pPrChange w:id="216" w:author="Helen  Meskhidze" w:date="2015-11-16T16:40:00Z">
           <w:pPr>
             <w:widowControl/>
             <w:suppressAutoHyphens w:val="0"/>
           </w:pPr>
         </w:pPrChange>
       </w:pPr>
-      <w:ins w:id="249" w:author="Helen  Meskhidze" w:date="2015-11-16T16:40:00Z">
+      <w:ins w:id="217" w:author="Helen  Meskhidze" w:date="2015-11-16T16:40:00Z">
         <w:r>
           <w:rPr>
             <w:rFonts w:cs="Times New Roman"/>
-            <w:rPrChange w:id="250" w:author="Helen  Meskhidze" w:date="2015-11-16T16:40:00Z">
-              <w:rPr>
-                <w:rFonts w:asciiTheme="minorHAnsi" w:eastAsiaTheme="minorEastAsia" w:hAnsiTheme="minorHAnsi" w:cs="Times New Roman"/>
-                <w:kern w:val="0"/>
-                <w:lang w:eastAsia="en-US" w:bidi="ar-SA"/>
-              </w:rPr>
-            </w:rPrChange>
           </w:rPr>
           <w:t>Our high-resolution simulations show that with increasing metallicity, there is a distinct pocket</w:t>
         </w:r>
@@ -22188,34 +21958,24 @@
         <w:r>
           <w:rPr>
             <w:rFonts w:cs="Times New Roman"/>
-            <w:rPrChange w:id="251" w:author="Helen  Meskhidze" w:date="2015-11-16T16:40:00Z">
+          </w:rPr>
+          <w:t>of very little emission at low φ</w:t>
+        </w:r>
+        <w:r>
+          <w:rPr>
+            <w:rFonts w:cs="Times New Roman"/>
+            <w:vertAlign w:val="subscript"/>
+            <w:rPrChange w:id="218" w:author="Helen  Meskhidze" w:date="2015-11-16T16:40:00Z">
               <w:rPr>
                 <w:rFonts w:cs="Times New Roman"/>
               </w:rPr>
             </w:rPrChange>
           </w:rPr>
-          <w:t>of very little emission at low φ</w:t>
-        </w:r>
-        <w:r>
-          <w:rPr>
-            <w:rFonts w:cs="Times New Roman"/>
-            <w:vertAlign w:val="subscript"/>
-            <w:rPrChange w:id="252" w:author="Helen  Meskhidze" w:date="2015-11-16T16:40:00Z">
-              <w:rPr>
-                <w:rFonts w:cs="Times New Roman"/>
-              </w:rPr>
-            </w:rPrChange>
-          </w:rPr>
           <w:t>H</w:t>
         </w:r>
         <w:r>
           <w:rPr>
             <w:rFonts w:cs="Times New Roman"/>
-            <w:rPrChange w:id="253" w:author="Helen  Meskhidze" w:date="2015-11-16T16:40:00Z">
-              <w:rPr>
-                <w:rFonts w:cs="Times New Roman"/>
-              </w:rPr>
-            </w:rPrChange>
           </w:rPr>
           <w:t xml:space="preserve"> and low n</w:t>
         </w:r>
@@ -22223,7 +21983,7 @@
           <w:rPr>
             <w:rFonts w:cs="Times New Roman"/>
             <w:vertAlign w:val="subscript"/>
-            <w:rPrChange w:id="254" w:author="Helen  Meskhidze" w:date="2015-11-16T16:40:00Z">
+            <w:rPrChange w:id="219" w:author="Helen  Meskhidze" w:date="2015-11-16T16:40:00Z">
               <w:rPr>
                 <w:rFonts w:cs="Times New Roman"/>
               </w:rPr>
@@ -22247,17 +22007,17 @@
           <w:numId w:val="35"/>
         </w:numPr>
         <w:rPr>
-          <w:ins w:id="255" w:author="Helen  Meskhidze" w:date="2015-11-16T16:42:00Z"/>
-          <w:rFonts w:cs="Times New Roman"/>
-        </w:rPr>
-        <w:pPrChange w:id="256" w:author="Helen  Meskhidze" w:date="2015-11-16T16:42:00Z">
+          <w:ins w:id="220" w:author="Helen  Meskhidze" w:date="2015-11-16T16:42:00Z"/>
+          <w:rFonts w:cs="Times New Roman"/>
+        </w:rPr>
+        <w:pPrChange w:id="221" w:author="Helen  Meskhidze" w:date="2015-11-16T16:42:00Z">
           <w:pPr>
             <w:widowControl/>
             <w:suppressAutoHyphens w:val="0"/>
           </w:pPr>
         </w:pPrChange>
       </w:pPr>
-      <w:ins w:id="257" w:author="Helen  Meskhidze" w:date="2015-11-16T16:42:00Z">
+      <w:ins w:id="222" w:author="Helen  Meskhidze" w:date="2015-11-16T16:42:00Z">
         <w:r>
           <w:rPr>
             <w:rFonts w:cs="Times New Roman"/>
@@ -22273,9 +22033,6 @@
         <w:r>
           <w:rPr>
             <w:rFonts w:cs="Times New Roman"/>
-            <w:rPrChange w:id="258" w:author="Helen  Meskhidze" w:date="2015-11-16T16:42:00Z">
-              <w:rPr/>
-            </w:rPrChange>
           </w:rPr>
           <w:t>adopt any of the four evolutionary tracks</w:t>
         </w:r>
@@ -22295,17 +22052,17 @@
           <w:numId w:val="35"/>
         </w:numPr>
         <w:rPr>
-          <w:ins w:id="259" w:author="Helen  Meskhidze" w:date="2015-11-16T16:42:00Z"/>
-          <w:rFonts w:cs="Times New Roman"/>
-        </w:rPr>
-        <w:pPrChange w:id="260" w:author="Helen  Meskhidze" w:date="2015-11-16T16:42:00Z">
+          <w:ins w:id="223" w:author="Helen  Meskhidze" w:date="2015-11-16T16:42:00Z"/>
+          <w:rFonts w:cs="Times New Roman"/>
+        </w:rPr>
+        <w:pPrChange w:id="224" w:author="Helen  Meskhidze" w:date="2015-11-16T16:42:00Z">
           <w:pPr>
             <w:widowControl/>
             <w:suppressAutoHyphens w:val="0"/>
           </w:pPr>
         </w:pPrChange>
       </w:pPr>
-      <w:ins w:id="261" w:author="Helen  Meskhidze" w:date="2015-11-16T16:42:00Z">
+      <w:ins w:id="225" w:author="Helen  Meskhidze" w:date="2015-11-16T16:42:00Z">
         <w:r>
           <w:rPr>
             <w:rFonts w:cs="Times New Roman"/>
@@ -22322,22 +22079,17 @@
           <w:numId w:val="35"/>
         </w:numPr>
         <w:rPr>
-          <w:ins w:id="262" w:author="Helen  Meskhidze" w:date="2015-11-16T16:38:00Z"/>
-          <w:rFonts w:cs="Times New Roman"/>
-          <w:rPrChange w:id="263" w:author="Helen  Meskhidze" w:date="2015-11-16T16:42:00Z">
-            <w:rPr>
-              <w:ins w:id="264" w:author="Helen  Meskhidze" w:date="2015-11-16T16:38:00Z"/>
-            </w:rPr>
-          </w:rPrChange>
-        </w:rPr>
-        <w:pPrChange w:id="265" w:author="Helen  Meskhidze" w:date="2015-11-16T16:42:00Z">
+          <w:ins w:id="226" w:author="Helen  Meskhidze" w:date="2015-11-16T16:38:00Z"/>
+          <w:rFonts w:cs="Times New Roman"/>
+        </w:rPr>
+        <w:pPrChange w:id="227" w:author="Helen  Meskhidze" w:date="2015-11-16T16:42:00Z">
           <w:pPr>
             <w:widowControl/>
             <w:suppressAutoHyphens w:val="0"/>
           </w:pPr>
         </w:pPrChange>
       </w:pPr>
-      <w:ins w:id="266" w:author="Helen  Meskhidze" w:date="2015-11-16T16:42:00Z">
+      <w:ins w:id="228" w:author="Helen  Meskhidze" w:date="2015-11-16T16:42:00Z">
         <w:r>
           <w:rPr>
             <w:rFonts w:cs="Times New Roman"/>
@@ -22345,7 +22097,7 @@
           <w:t xml:space="preserve">Most </w:t>
         </w:r>
       </w:ins>
-      <w:ins w:id="267" w:author="Helen  Meskhidze" w:date="2015-11-16T16:43:00Z">
+      <w:ins w:id="229" w:author="Helen  Meskhidze" w:date="2015-11-16T16:43:00Z">
         <w:r>
           <w:rPr>
             <w:rFonts w:cs="Times New Roman"/>
@@ -22353,7 +22105,7 @@
           <w:t>emission lines die off after 5-8 myr with i</w:t>
         </w:r>
       </w:ins>
-      <w:ins w:id="268" w:author="Helen  Meskhidze" w:date="2015-11-16T16:42:00Z">
+      <w:ins w:id="230" w:author="Helen  Meskhidze" w:date="2015-11-16T16:42:00Z">
         <w:r>
           <w:rPr>
             <w:rFonts w:cs="Times New Roman"/>
@@ -22374,16 +22126,10 @@
         </w:tabs>
         <w:ind w:left="1440"/>
         <w:rPr>
-          <w:ins w:id="269" w:author="Helen  Meskhidze" w:date="2015-11-16T16:43:00Z"/>
-          <w:rFonts w:cs="Times New Roman"/>
-          <w:rPrChange w:id="270" w:author="Helen  Meskhidze" w:date="2015-11-16T16:44:00Z">
-            <w:rPr>
-              <w:ins w:id="271" w:author="Helen  Meskhidze" w:date="2015-11-16T16:43:00Z"/>
-              <w:rFonts w:cs="Times New Roman"/>
-            </w:rPr>
-          </w:rPrChange>
-        </w:rPr>
-        <w:pPrChange w:id="272" w:author="Helen  Meskhidze" w:date="2015-11-16T16:44:00Z">
+          <w:ins w:id="231" w:author="Helen  Meskhidze" w:date="2015-11-16T16:43:00Z"/>
+          <w:rFonts w:cs="Times New Roman"/>
+        </w:rPr>
+        <w:pPrChange w:id="232" w:author="Helen  Meskhidze" w:date="2015-11-16T16:44:00Z">
           <w:pPr>
             <w:pStyle w:val="ListParagraph"/>
             <w:numPr>
@@ -22396,72 +22142,47 @@
           </w:pPr>
         </w:pPrChange>
       </w:pPr>
-      <w:ins w:id="273" w:author="Helen  Meskhidze" w:date="2015-11-16T16:43:00Z">
+      <w:ins w:id="233" w:author="Helen  Meskhidze" w:date="2015-11-16T16:43:00Z">
         <w:r>
           <w:rPr>
             <w:rFonts w:cs="Times New Roman"/>
-            <w:rPrChange w:id="274" w:author="Helen  Meskhidze" w:date="2015-11-16T16:44:00Z">
-              <w:rPr>
-                <w:rFonts w:cs="Times New Roman"/>
-              </w:rPr>
-            </w:rPrChange>
           </w:rPr>
           <w:t xml:space="preserve">Most of </w:t>
         </w:r>
       </w:ins>
-      <w:ins w:id="275" w:author="Helen  Meskhidze" w:date="2015-11-16T16:44:00Z">
+      <w:ins w:id="234" w:author="Helen  Meskhidze" w:date="2015-11-16T16:44:00Z">
         <w:r>
           <w:rPr>
             <w:rFonts w:cs="Times New Roman"/>
-            <w:rPrChange w:id="276" w:author="Helen  Meskhidze" w:date="2015-11-16T16:44:00Z">
-              <w:rPr>
-                <w:rFonts w:cs="Times New Roman"/>
-              </w:rPr>
-            </w:rPrChange>
           </w:rPr>
           <w:t>our</w:t>
         </w:r>
       </w:ins>
-      <w:ins w:id="277" w:author="Helen  Meskhidze" w:date="2015-11-16T16:43:00Z">
+      <w:ins w:id="235" w:author="Helen  Meskhidze" w:date="2015-11-16T16:43:00Z">
         <w:r>
           <w:rPr>
             <w:rFonts w:cs="Times New Roman"/>
-            <w:rPrChange w:id="278" w:author="Helen  Meskhidze" w:date="2015-11-16T16:44:00Z">
-              <w:rPr>
-                <w:rFonts w:cs="Times New Roman"/>
-              </w:rPr>
-            </w:rPrChange>
           </w:rPr>
           <w:t xml:space="preserve"> emission lines maintain their shape across the LOC plane</w:t>
         </w:r>
       </w:ins>
-      <w:ins w:id="279" w:author="Helen  Meskhidze" w:date="2015-11-16T16:44:00Z">
+      <w:ins w:id="236" w:author="Helen  Meskhidze" w:date="2015-11-16T16:44:00Z">
         <w:r>
           <w:rPr>
             <w:rFonts w:cs="Times New Roman"/>
-            <w:rPrChange w:id="280" w:author="Helen  Meskhidze" w:date="2015-11-16T16:44:00Z">
-              <w:rPr>
-                <w:rFonts w:cs="Times New Roman"/>
-              </w:rPr>
-            </w:rPrChange>
           </w:rPr>
           <w:t xml:space="preserve"> with a dust-free model</w:t>
         </w:r>
       </w:ins>
-      <w:ins w:id="281" w:author="Helen  Meskhidze" w:date="2015-11-16T16:43:00Z">
+      <w:ins w:id="237" w:author="Helen  Meskhidze" w:date="2015-11-16T16:43:00Z">
         <w:r>
           <w:rPr>
             <w:rFonts w:cs="Times New Roman"/>
-            <w:rPrChange w:id="282" w:author="Helen  Meskhidze" w:date="2015-11-16T16:44:00Z">
-              <w:rPr>
-                <w:rFonts w:cs="Times New Roman"/>
-              </w:rPr>
-            </w:rPrChange>
           </w:rPr>
           <w:t>, only changing</w:t>
         </w:r>
       </w:ins>
-      <w:ins w:id="283" w:author="Helen  Meskhidze" w:date="2015-11-16T16:44:00Z">
+      <w:ins w:id="238" w:author="Helen  Meskhidze" w:date="2015-11-16T16:44:00Z">
         <w:r>
           <w:rPr>
             <w:rFonts w:cs="Times New Roman"/>
@@ -22469,26 +22190,16 @@
           <w:t xml:space="preserve"> </w:t>
         </w:r>
       </w:ins>
-      <w:ins w:id="284" w:author="Helen  Meskhidze" w:date="2015-11-16T16:43:00Z">
+      <w:ins w:id="239" w:author="Helen  Meskhidze" w:date="2015-11-16T16:43:00Z">
         <w:r>
           <w:rPr>
             <w:rFonts w:cs="Times New Roman"/>
-            <w:rPrChange w:id="285" w:author="Helen  Meskhidze" w:date="2015-11-16T16:44:00Z">
-              <w:rPr>
-                <w:rFonts w:cs="Times New Roman"/>
-              </w:rPr>
-            </w:rPrChange>
           </w:rPr>
           <w:t>sligh</w:t>
         </w:r>
         <w:r>
           <w:rPr>
             <w:rFonts w:cs="Times New Roman"/>
-            <w:rPrChange w:id="286" w:author="Helen  Meskhidze" w:date="2015-11-16T16:44:00Z">
-              <w:rPr>
-                <w:rFonts w:cs="Times New Roman"/>
-              </w:rPr>
-            </w:rPrChange>
           </w:rPr>
           <w:t xml:space="preserve">tly in their range of emission. </w:t>
         </w:r>
@@ -22505,38 +22216,28 @@
           <w:tab w:val="left" w:pos="1787"/>
         </w:tabs>
         <w:rPr>
-          <w:ins w:id="287" w:author="Helen  Meskhidze" w:date="2015-11-16T16:44:00Z"/>
-          <w:rFonts w:cs="Times New Roman"/>
-        </w:rPr>
-        <w:pPrChange w:id="288" w:author="Helen  Meskhidze" w:date="2015-11-16T16:44:00Z">
+          <w:ins w:id="240" w:author="Helen  Meskhidze" w:date="2015-11-16T16:44:00Z"/>
+          <w:rFonts w:cs="Times New Roman"/>
+        </w:rPr>
+        <w:pPrChange w:id="241" w:author="Helen  Meskhidze" w:date="2015-11-16T16:44:00Z">
           <w:pPr>
             <w:widowControl/>
             <w:suppressAutoHyphens w:val="0"/>
           </w:pPr>
         </w:pPrChange>
       </w:pPr>
-      <w:ins w:id="289" w:author="Helen  Meskhidze" w:date="2015-11-16T16:44:00Z">
+      <w:ins w:id="242" w:author="Helen  Meskhidze" w:date="2015-11-16T16:44:00Z">
         <w:r>
           <w:rPr>
             <w:rFonts w:cs="Times New Roman"/>
-            <w:rPrChange w:id="290" w:author="Helen  Meskhidze" w:date="2015-11-16T16:44:00Z">
-              <w:rPr>
-                <w:rFonts w:cs="Times New Roman"/>
-              </w:rPr>
-            </w:rPrChange>
           </w:rPr>
           <w:t xml:space="preserve">Dust effects most noticeable with UV </w:t>
         </w:r>
       </w:ins>
-      <w:ins w:id="291" w:author="Helen  Meskhidze" w:date="2015-11-16T16:43:00Z">
+      <w:ins w:id="243" w:author="Helen  Meskhidze" w:date="2015-11-16T16:43:00Z">
         <w:r>
           <w:rPr>
             <w:rFonts w:cs="Times New Roman"/>
-            <w:rPrChange w:id="292" w:author="Helen  Meskhidze" w:date="2015-11-16T16:44:00Z">
-              <w:rPr>
-                <w:rFonts w:cs="Times New Roman"/>
-              </w:rPr>
-            </w:rPrChange>
           </w:rPr>
           <w:t>emission lines and some of the lower wavelength optical emission lines.</w:t>
         </w:r>
@@ -22548,10 +22249,10 @@
           <w:tab w:val="left" w:pos="1787"/>
         </w:tabs>
         <w:rPr>
-          <w:ins w:id="293" w:author="Helen  Meskhidze" w:date="2015-11-16T16:45:00Z"/>
-          <w:rFonts w:cs="Times New Roman"/>
-        </w:rPr>
-        <w:pPrChange w:id="294" w:author="Helen  Meskhidze" w:date="2015-11-16T16:45:00Z">
+          <w:ins w:id="244" w:author="Helen  Meskhidze" w:date="2015-11-16T16:45:00Z"/>
+          <w:rFonts w:cs="Times New Roman"/>
+        </w:rPr>
+        <w:pPrChange w:id="245" w:author="Helen  Meskhidze" w:date="2015-11-16T16:45:00Z">
           <w:pPr>
             <w:widowControl/>
             <w:suppressAutoHyphens w:val="0"/>
@@ -22565,17 +22266,17 @@
           <w:tab w:val="left" w:pos="1787"/>
         </w:tabs>
         <w:rPr>
-          <w:ins w:id="295" w:author="Helen  Meskhidze" w:date="2015-11-16T16:54:00Z"/>
-          <w:rFonts w:cs="Times New Roman"/>
-        </w:rPr>
-        <w:pPrChange w:id="296" w:author="Helen  Meskhidze" w:date="2015-11-16T16:45:00Z">
+          <w:ins w:id="246" w:author="Helen  Meskhidze" w:date="2015-11-16T16:54:00Z"/>
+          <w:rFonts w:cs="Times New Roman"/>
+        </w:rPr>
+        <w:pPrChange w:id="247" w:author="Helen  Meskhidze" w:date="2015-11-16T16:45:00Z">
           <w:pPr>
             <w:widowControl/>
             <w:suppressAutoHyphens w:val="0"/>
           </w:pPr>
         </w:pPrChange>
       </w:pPr>
-      <w:ins w:id="297" w:author="Helen  Meskhidze" w:date="2015-11-16T16:45:00Z">
+      <w:ins w:id="248" w:author="Helen  Meskhidze" w:date="2015-11-16T16:45:00Z">
         <w:r>
           <w:rPr>
             <w:rFonts w:cs="Times New Roman"/>
@@ -22596,23 +22297,20 @@
         </w:tabs>
         <w:ind w:left="1440"/>
         <w:rPr>
-          <w:ins w:id="298" w:author="Helen  Meskhidze" w:date="2015-11-16T16:56:00Z"/>
-          <w:rFonts w:cs="Times New Roman"/>
-        </w:rPr>
-        <w:pPrChange w:id="299" w:author="Helen  Meskhidze" w:date="2015-11-16T16:54:00Z">
+          <w:ins w:id="249" w:author="Helen  Meskhidze" w:date="2015-11-16T16:56:00Z"/>
+          <w:rFonts w:cs="Times New Roman"/>
+        </w:rPr>
+        <w:pPrChange w:id="250" w:author="Helen  Meskhidze" w:date="2015-11-16T16:54:00Z">
           <w:pPr>
             <w:widowControl/>
             <w:suppressAutoHyphens w:val="0"/>
           </w:pPr>
         </w:pPrChange>
       </w:pPr>
-      <w:ins w:id="300" w:author="Helen  Meskhidze" w:date="2015-11-16T16:54:00Z">
+      <w:ins w:id="251" w:author="Helen  Meskhidze" w:date="2015-11-16T16:54:00Z">
         <w:r>
           <w:rPr>
             <w:rFonts w:cs="Times New Roman"/>
-            <w:rPrChange w:id="301" w:author="Helen  Meskhidze" w:date="2015-11-16T16:54:00Z">
-              <w:rPr/>
-            </w:rPrChange>
           </w:rPr>
           <w:t xml:space="preserve">increase with increasing metallicity </w:t>
         </w:r>
@@ -22630,17 +22328,17 @@
         </w:tabs>
         <w:ind w:left="1440"/>
         <w:rPr>
-          <w:ins w:id="302" w:author="Helen  Meskhidze" w:date="2015-11-16T16:58:00Z"/>
-          <w:rFonts w:cs="Times New Roman"/>
-        </w:rPr>
-        <w:pPrChange w:id="303" w:author="Helen  Meskhidze" w:date="2015-11-16T16:54:00Z">
+          <w:ins w:id="252" w:author="Helen  Meskhidze" w:date="2015-11-16T16:58:00Z"/>
+          <w:rFonts w:cs="Times New Roman"/>
+        </w:rPr>
+        <w:pPrChange w:id="253" w:author="Helen  Meskhidze" w:date="2015-11-16T16:54:00Z">
           <w:pPr>
             <w:widowControl/>
             <w:suppressAutoHyphens w:val="0"/>
           </w:pPr>
         </w:pPrChange>
       </w:pPr>
-      <w:ins w:id="304" w:author="Helen  Meskhidze" w:date="2015-11-16T16:56:00Z">
+      <w:ins w:id="254" w:author="Helen  Meskhidze" w:date="2015-11-16T16:56:00Z">
         <w:r>
           <w:rPr>
             <w:rFonts w:cs="Times New Roman"/>
@@ -22661,17 +22359,17 @@
         </w:tabs>
         <w:ind w:left="1440"/>
         <w:rPr>
-          <w:ins w:id="305" w:author="Helen  Meskhidze" w:date="2015-11-16T16:59:00Z"/>
-          <w:rFonts w:cs="Times New Roman"/>
-        </w:rPr>
-        <w:pPrChange w:id="306" w:author="Helen  Meskhidze" w:date="2015-11-16T16:54:00Z">
+          <w:ins w:id="255" w:author="Helen  Meskhidze" w:date="2015-11-16T16:59:00Z"/>
+          <w:rFonts w:cs="Times New Roman"/>
+        </w:rPr>
+        <w:pPrChange w:id="256" w:author="Helen  Meskhidze" w:date="2015-11-16T16:54:00Z">
           <w:pPr>
             <w:widowControl/>
             <w:suppressAutoHyphens w:val="0"/>
           </w:pPr>
         </w:pPrChange>
       </w:pPr>
-      <w:ins w:id="307" w:author="Helen  Meskhidze" w:date="2015-11-16T16:58:00Z">
+      <w:ins w:id="257" w:author="Helen  Meskhidze" w:date="2015-11-16T16:58:00Z">
         <w:r>
           <w:rPr>
             <w:rFonts w:cs="Times New Roman"/>
@@ -22692,22 +22390,17 @@
         </w:tabs>
         <w:ind w:left="1440"/>
         <w:rPr>
-          <w:ins w:id="308" w:author="Helen  Meskhidze" w:date="2015-11-16T16:45:00Z"/>
-          <w:rFonts w:cs="Times New Roman"/>
-          <w:rPrChange w:id="309" w:author="Helen  Meskhidze" w:date="2015-11-16T16:59:00Z">
-            <w:rPr>
-              <w:ins w:id="310" w:author="Helen  Meskhidze" w:date="2015-11-16T16:45:00Z"/>
-            </w:rPr>
-          </w:rPrChange>
-        </w:rPr>
-        <w:pPrChange w:id="311" w:author="Helen  Meskhidze" w:date="2015-11-16T16:59:00Z">
+          <w:ins w:id="258" w:author="Helen  Meskhidze" w:date="2015-11-16T16:45:00Z"/>
+          <w:rFonts w:cs="Times New Roman"/>
+        </w:rPr>
+        <w:pPrChange w:id="259" w:author="Helen  Meskhidze" w:date="2015-11-16T16:59:00Z">
           <w:pPr>
             <w:widowControl/>
             <w:suppressAutoHyphens w:val="0"/>
           </w:pPr>
         </w:pPrChange>
       </w:pPr>
-      <w:ins w:id="312" w:author="Helen  Meskhidze" w:date="2015-11-16T16:59:00Z">
+      <w:ins w:id="260" w:author="Helen  Meskhidze" w:date="2015-11-16T16:59:00Z">
         <w:r>
           <w:rPr>
             <w:rFonts w:cs="Times New Roman"/>
@@ -22723,9 +22416,6 @@
         <w:r>
           <w:rPr>
             <w:rFonts w:cs="Times New Roman"/>
-            <w:rPrChange w:id="313" w:author="Helen  Meskhidze" w:date="2015-11-16T16:59:00Z">
-              <w:rPr/>
-            </w:rPrChange>
           </w:rPr>
           <w:t>absorption peaks in the UV</w:t>
         </w:r>
@@ -22737,10 +22427,10 @@
           <w:tab w:val="left" w:pos="1787"/>
         </w:tabs>
         <w:rPr>
-          <w:ins w:id="314" w:author="Helen  Meskhidze" w:date="2015-11-16T16:45:00Z"/>
-          <w:rFonts w:cs="Times New Roman"/>
-        </w:rPr>
-        <w:pPrChange w:id="315" w:author="Helen  Meskhidze" w:date="2015-11-16T16:45:00Z">
+          <w:ins w:id="261" w:author="Helen  Meskhidze" w:date="2015-11-16T16:45:00Z"/>
+          <w:rFonts w:cs="Times New Roman"/>
+        </w:rPr>
+        <w:pPrChange w:id="262" w:author="Helen  Meskhidze" w:date="2015-11-16T16:45:00Z">
           <w:pPr>
             <w:widowControl/>
             <w:suppressAutoHyphens w:val="0"/>
@@ -22754,17 +22444,17 @@
           <w:tab w:val="left" w:pos="1787"/>
         </w:tabs>
         <w:rPr>
-          <w:ins w:id="316" w:author="Helen  Meskhidze" w:date="2015-11-16T16:54:00Z"/>
-          <w:rFonts w:cs="Times New Roman"/>
-        </w:rPr>
-        <w:pPrChange w:id="317" w:author="Helen  Meskhidze" w:date="2015-11-16T16:45:00Z">
+          <w:ins w:id="263" w:author="Helen  Meskhidze" w:date="2015-11-16T16:54:00Z"/>
+          <w:rFonts w:cs="Times New Roman"/>
+        </w:rPr>
+        <w:pPrChange w:id="264" w:author="Helen  Meskhidze" w:date="2015-11-16T16:45:00Z">
           <w:pPr>
             <w:widowControl/>
             <w:suppressAutoHyphens w:val="0"/>
           </w:pPr>
         </w:pPrChange>
       </w:pPr>
-      <w:ins w:id="318" w:author="Helen  Meskhidze" w:date="2015-11-16T16:45:00Z">
+      <w:ins w:id="265" w:author="Helen  Meskhidze" w:date="2015-11-16T16:45:00Z">
         <w:r>
           <w:rPr>
             <w:rFonts w:cs="Times New Roman"/>
@@ -22785,11 +22475,11 @@
         </w:tabs>
         <w:ind w:left="1440"/>
         <w:rPr>
-          <w:ins w:id="319" w:author="Helen  Meskhidze" w:date="2015-11-16T16:54:00Z"/>
-          <w:rFonts w:cs="Times New Roman"/>
-        </w:rPr>
-      </w:pPr>
-      <w:ins w:id="320" w:author="Helen  Meskhidze" w:date="2015-11-16T16:54:00Z">
+          <w:ins w:id="266" w:author="Helen  Meskhidze" w:date="2015-11-16T16:54:00Z"/>
+          <w:rFonts w:cs="Times New Roman"/>
+        </w:rPr>
+      </w:pPr>
+      <w:ins w:id="267" w:author="Helen  Meskhidze" w:date="2015-11-16T16:54:00Z">
         <w:r>
           <w:rPr>
             <w:rFonts w:cs="Times New Roman"/>
@@ -22816,11 +22506,11 @@
         </w:tabs>
         <w:ind w:left="1440"/>
         <w:rPr>
-          <w:ins w:id="321" w:author="Helen  Meskhidze" w:date="2015-11-16T16:56:00Z"/>
-          <w:rFonts w:cs="Times New Roman"/>
-        </w:rPr>
-      </w:pPr>
-      <w:ins w:id="322" w:author="Helen  Meskhidze" w:date="2015-11-16T16:56:00Z">
+          <w:ins w:id="268" w:author="Helen  Meskhidze" w:date="2015-11-16T16:56:00Z"/>
+          <w:rFonts w:cs="Times New Roman"/>
+        </w:rPr>
+      </w:pPr>
+      <w:ins w:id="269" w:author="Helen  Meskhidze" w:date="2015-11-16T16:56:00Z">
         <w:r>
           <w:rPr>
             <w:rFonts w:cs="Times New Roman"/>
@@ -22841,11 +22531,11 @@
         </w:tabs>
         <w:ind w:left="1440"/>
         <w:rPr>
-          <w:ins w:id="323" w:author="Helen  Meskhidze" w:date="2015-11-16T16:58:00Z"/>
-          <w:rFonts w:cs="Times New Roman"/>
-        </w:rPr>
-      </w:pPr>
-      <w:ins w:id="324" w:author="Helen  Meskhidze" w:date="2015-11-16T16:58:00Z">
+          <w:ins w:id="270" w:author="Helen  Meskhidze" w:date="2015-11-16T16:58:00Z"/>
+          <w:rFonts w:cs="Times New Roman"/>
+        </w:rPr>
+      </w:pPr>
+      <w:ins w:id="271" w:author="Helen  Meskhidze" w:date="2015-11-16T16:58:00Z">
         <w:r>
           <w:rPr>
             <w:rFonts w:cs="Times New Roman"/>
@@ -22853,18 +22543,12 @@
           <w:t>decrease with age when adopting inst. models</w:t>
         </w:r>
       </w:ins>
-      <w:ins w:id="325" w:author="Helen  Meskhidze" w:date="2015-11-16T16:59:00Z">
+      <w:ins w:id="272" w:author="Helen  Meskhidze" w:date="2015-11-16T16:59:00Z">
         <w:r>
           <w:rPr>
             <w:rFonts w:cs="Times New Roman"/>
           </w:rPr>
-          <w:t xml:space="preserve"> </w:t>
-        </w:r>
-        <w:r>
-          <w:rPr>
-            <w:rFonts w:cs="Times New Roman"/>
-          </w:rPr>
-          <w:t>(die off around 5-8 Myr)</w:t>
+          <w:t xml:space="preserve"> (die off around 5-8 Myr)</w:t>
         </w:r>
       </w:ins>
     </w:p>
@@ -22880,30 +22564,25 @@
         </w:tabs>
         <w:ind w:left="1440"/>
         <w:rPr>
-          <w:ins w:id="326" w:author="Helen  Meskhidze" w:date="2015-11-16T16:45:00Z"/>
-          <w:rFonts w:cs="Times New Roman"/>
-          <w:rPrChange w:id="327" w:author="Helen  Meskhidze" w:date="2015-11-16T17:00:00Z">
+          <w:ins w:id="273" w:author="Helen  Meskhidze" w:date="2015-11-16T16:45:00Z"/>
+          <w:rFonts w:cs="Times New Roman"/>
+          <w:rPrChange w:id="274" w:author="Helen  Meskhidze" w:date="2015-11-16T17:00:00Z">
             <w:rPr>
-              <w:ins w:id="328" w:author="Helen  Meskhidze" w:date="2015-11-16T16:45:00Z"/>
+              <w:ins w:id="275" w:author="Helen  Meskhidze" w:date="2015-11-16T16:45:00Z"/>
             </w:rPr>
           </w:rPrChange>
         </w:rPr>
-        <w:pPrChange w:id="329" w:author="Helen  Meskhidze" w:date="2015-11-16T17:00:00Z">
+        <w:pPrChange w:id="276" w:author="Helen  Meskhidze" w:date="2015-11-16T17:00:00Z">
           <w:pPr>
             <w:widowControl/>
             <w:suppressAutoHyphens w:val="0"/>
           </w:pPr>
         </w:pPrChange>
       </w:pPr>
-      <w:ins w:id="330" w:author="Helen  Meskhidze" w:date="2015-11-16T17:00:00Z">
+      <w:ins w:id="277" w:author="Helen  Meskhidze" w:date="2015-11-16T17:00:00Z">
         <w:r>
           <w:rPr>
             <w:rFonts w:cs="Times New Roman"/>
-            <w:rPrChange w:id="331" w:author="Helen  Meskhidze" w:date="2015-11-16T17:00:00Z">
-              <w:rPr>
-                <w:rFonts w:cs="Times New Roman"/>
-              </w:rPr>
-            </w:rPrChange>
           </w:rPr>
           <w:t xml:space="preserve">not too sensitive to dust but </w:t>
         </w:r>
@@ -22916,11 +22595,6 @@
         <w:r>
           <w:rPr>
             <w:rFonts w:cs="Times New Roman"/>
-            <w:rPrChange w:id="332" w:author="Helen  Meskhidze" w:date="2015-11-16T17:00:00Z">
-              <w:rPr>
-                <w:rFonts w:cs="Times New Roman"/>
-              </w:rPr>
-            </w:rPrChange>
           </w:rPr>
           <w:t>many of the detached islands of emission evident in our dust</w:t>
         </w:r>
@@ -22933,11 +22607,6 @@
         <w:r>
           <w:rPr>
             <w:rFonts w:cs="Times New Roman"/>
-            <w:rPrChange w:id="333" w:author="Helen  Meskhidze" w:date="2015-11-16T17:00:00Z">
-              <w:rPr>
-                <w:rFonts w:cs="Times New Roman"/>
-              </w:rPr>
-            </w:rPrChange>
           </w:rPr>
           <w:t>free models either get incorporated into the larger emission region in the plane or disappear</w:t>
         </w:r>
@@ -22949,17 +22618,17 @@
           <w:tab w:val="left" w:pos="1787"/>
         </w:tabs>
         <w:rPr>
-          <w:ins w:id="334" w:author="Helen  Meskhidze" w:date="2015-11-16T16:54:00Z"/>
-          <w:rFonts w:cs="Times New Roman"/>
-        </w:rPr>
-        <w:pPrChange w:id="335" w:author="Helen  Meskhidze" w:date="2015-11-16T16:45:00Z">
+          <w:ins w:id="278" w:author="Helen  Meskhidze" w:date="2015-11-16T16:54:00Z"/>
+          <w:rFonts w:cs="Times New Roman"/>
+        </w:rPr>
+        <w:pPrChange w:id="279" w:author="Helen  Meskhidze" w:date="2015-11-16T16:45:00Z">
           <w:pPr>
             <w:widowControl/>
             <w:suppressAutoHyphens w:val="0"/>
           </w:pPr>
         </w:pPrChange>
       </w:pPr>
-      <w:ins w:id="336" w:author="Helen  Meskhidze" w:date="2015-11-16T16:45:00Z">
+      <w:ins w:id="280" w:author="Helen  Meskhidze" w:date="2015-11-16T16:45:00Z">
         <w:r>
           <w:rPr>
             <w:rFonts w:cs="Times New Roman"/>
@@ -22980,11 +22649,11 @@
         </w:tabs>
         <w:ind w:left="1440"/>
         <w:rPr>
-          <w:ins w:id="337" w:author="Helen  Meskhidze" w:date="2015-11-16T16:54:00Z"/>
-          <w:rFonts w:cs="Times New Roman"/>
-        </w:rPr>
-      </w:pPr>
-      <w:ins w:id="338" w:author="Helen  Meskhidze" w:date="2015-11-16T16:54:00Z">
+          <w:ins w:id="281" w:author="Helen  Meskhidze" w:date="2015-11-16T16:54:00Z"/>
+          <w:rFonts w:cs="Times New Roman"/>
+        </w:rPr>
+      </w:pPr>
+      <w:ins w:id="282" w:author="Helen  Meskhidze" w:date="2015-11-16T16:54:00Z">
         <w:r>
           <w:rPr>
             <w:rFonts w:cs="Times New Roman"/>
@@ -23005,22 +22674,17 @@
         </w:tabs>
         <w:ind w:left="1440"/>
         <w:rPr>
-          <w:ins w:id="339" w:author="Helen  Meskhidze" w:date="2015-11-16T16:45:00Z"/>
-          <w:rFonts w:cs="Times New Roman"/>
-          <w:rPrChange w:id="340" w:author="Helen  Meskhidze" w:date="2015-11-16T16:58:00Z">
-            <w:rPr>
-              <w:ins w:id="341" w:author="Helen  Meskhidze" w:date="2015-11-16T16:45:00Z"/>
-            </w:rPr>
-          </w:rPrChange>
-        </w:rPr>
-        <w:pPrChange w:id="342" w:author="Helen  Meskhidze" w:date="2015-11-16T16:45:00Z">
+          <w:ins w:id="283" w:author="Helen  Meskhidze" w:date="2015-11-16T16:45:00Z"/>
+          <w:rFonts w:cs="Times New Roman"/>
+        </w:rPr>
+        <w:pPrChange w:id="284" w:author="Helen  Meskhidze" w:date="2015-11-16T16:45:00Z">
           <w:pPr>
             <w:widowControl/>
             <w:suppressAutoHyphens w:val="0"/>
           </w:pPr>
         </w:pPrChange>
       </w:pPr>
-      <w:ins w:id="343" w:author="Helen  Meskhidze" w:date="2015-11-16T16:56:00Z">
+      <w:ins w:id="285" w:author="Helen  Meskhidze" w:date="2015-11-16T16:56:00Z">
         <w:r>
           <w:rPr>
             <w:rFonts w:cs="Times New Roman"/>
@@ -23041,11 +22705,11 @@
         </w:tabs>
         <w:ind w:left="1440"/>
         <w:rPr>
-          <w:ins w:id="344" w:author="Helen  Meskhidze" w:date="2015-11-16T17:00:00Z"/>
-          <w:rFonts w:cs="Times New Roman"/>
-        </w:rPr>
-      </w:pPr>
-      <w:ins w:id="345" w:author="Helen  Meskhidze" w:date="2015-11-16T16:58:00Z">
+          <w:ins w:id="286" w:author="Helen  Meskhidze" w:date="2015-11-16T17:00:00Z"/>
+          <w:rFonts w:cs="Times New Roman"/>
+        </w:rPr>
+      </w:pPr>
+      <w:ins w:id="287" w:author="Helen  Meskhidze" w:date="2015-11-16T16:58:00Z">
         <w:r>
           <w:rPr>
             <w:rFonts w:cs="Times New Roman"/>
@@ -23053,18 +22717,12 @@
           <w:t>decrease with age when adopting inst. models</w:t>
         </w:r>
       </w:ins>
-      <w:ins w:id="346" w:author="Helen  Meskhidze" w:date="2015-11-16T16:59:00Z">
+      <w:ins w:id="288" w:author="Helen  Meskhidze" w:date="2015-11-16T16:59:00Z">
         <w:r>
           <w:rPr>
             <w:rFonts w:cs="Times New Roman"/>
           </w:rPr>
-          <w:t xml:space="preserve"> </w:t>
-        </w:r>
-        <w:r>
-          <w:rPr>
-            <w:rFonts w:cs="Times New Roman"/>
-          </w:rPr>
-          <w:t>(die off around 5-8 Myr)</w:t>
+          <w:t xml:space="preserve"> (die off around 5-8 Myr)</w:t>
         </w:r>
       </w:ins>
     </w:p>
@@ -23080,11 +22738,11 @@
         </w:tabs>
         <w:ind w:left="1440"/>
         <w:rPr>
-          <w:ins w:id="347" w:author="Helen  Meskhidze" w:date="2015-11-16T17:01:00Z"/>
-          <w:rFonts w:cs="Times New Roman"/>
-        </w:rPr>
-      </w:pPr>
-      <w:ins w:id="348" w:author="Helen  Meskhidze" w:date="2015-11-16T17:00:00Z">
+          <w:ins w:id="289" w:author="Helen  Meskhidze" w:date="2015-11-16T17:01:00Z"/>
+          <w:rFonts w:cs="Times New Roman"/>
+        </w:rPr>
+      </w:pPr>
+      <w:ins w:id="290" w:author="Helen  Meskhidze" w:date="2015-11-16T17:00:00Z">
         <w:r>
           <w:rPr>
             <w:rFonts w:cs="Times New Roman"/>
@@ -23099,10 +22757,10 @@
           <w:tab w:val="left" w:pos="1787"/>
         </w:tabs>
         <w:rPr>
-          <w:ins w:id="349" w:author="Helen  Meskhidze" w:date="2015-11-16T17:01:00Z"/>
-          <w:rFonts w:cs="Times New Roman"/>
-        </w:rPr>
-        <w:pPrChange w:id="350" w:author="Helen  Meskhidze" w:date="2015-11-16T17:01:00Z">
+          <w:ins w:id="291" w:author="Helen  Meskhidze" w:date="2015-11-16T17:01:00Z"/>
+          <w:rFonts w:cs="Times New Roman"/>
+        </w:rPr>
+        <w:pPrChange w:id="292" w:author="Helen  Meskhidze" w:date="2015-11-16T17:01:00Z">
           <w:pPr>
             <w:pStyle w:val="ListParagraph"/>
             <w:numPr>
@@ -23122,10 +22780,10 @@
           <w:tab w:val="left" w:pos="1787"/>
         </w:tabs>
         <w:rPr>
-          <w:ins w:id="351" w:author="Helen  Meskhidze" w:date="2015-11-16T17:01:00Z"/>
-          <w:rFonts w:cs="Times New Roman"/>
-        </w:rPr>
-        <w:pPrChange w:id="352" w:author="Helen  Meskhidze" w:date="2015-11-16T17:01:00Z">
+          <w:ins w:id="293" w:author="Helen  Meskhidze" w:date="2015-11-16T17:01:00Z"/>
+          <w:rFonts w:cs="Times New Roman"/>
+        </w:rPr>
+        <w:pPrChange w:id="294" w:author="Helen  Meskhidze" w:date="2015-11-16T17:01:00Z">
           <w:pPr>
             <w:pStyle w:val="ListParagraph"/>
             <w:numPr>
@@ -23138,7 +22796,7 @@
           </w:pPr>
         </w:pPrChange>
       </w:pPr>
-      <w:ins w:id="353" w:author="Helen  Meskhidze" w:date="2015-11-16T17:01:00Z">
+      <w:ins w:id="295" w:author="Helen  Meskhidze" w:date="2015-11-16T17:01:00Z">
         <w:r>
           <w:rPr>
             <w:rFonts w:cs="Times New Roman"/>
@@ -23158,10 +22816,10 @@
           <w:tab w:val="left" w:pos="1787"/>
         </w:tabs>
         <w:rPr>
-          <w:ins w:id="354" w:author="Helen  Meskhidze" w:date="2015-11-16T17:02:00Z"/>
-          <w:rFonts w:cs="Times New Roman"/>
-        </w:rPr>
-        <w:pPrChange w:id="355" w:author="Helen  Meskhidze" w:date="2015-11-16T17:01:00Z">
+          <w:ins w:id="296" w:author="Helen  Meskhidze" w:date="2015-11-16T17:02:00Z"/>
+          <w:rFonts w:cs="Times New Roman"/>
+        </w:rPr>
+        <w:pPrChange w:id="297" w:author="Helen  Meskhidze" w:date="2015-11-16T17:01:00Z">
           <w:pPr>
             <w:pStyle w:val="ListParagraph"/>
             <w:numPr>
@@ -23174,7 +22832,7 @@
           </w:pPr>
         </w:pPrChange>
       </w:pPr>
-      <w:ins w:id="356" w:author="Helen  Meskhidze" w:date="2015-11-16T17:01:00Z">
+      <w:ins w:id="298" w:author="Helen  Meskhidze" w:date="2015-11-16T17:01:00Z">
         <w:r>
           <w:rPr>
             <w:rFonts w:cs="Times New Roman"/>
@@ -23194,10 +22852,10 @@
           <w:tab w:val="left" w:pos="1787"/>
         </w:tabs>
         <w:rPr>
-          <w:ins w:id="357" w:author="Helen  Meskhidze" w:date="2015-11-16T17:02:00Z"/>
-          <w:rFonts w:cs="Times New Roman"/>
-        </w:rPr>
-        <w:pPrChange w:id="358" w:author="Helen  Meskhidze" w:date="2015-11-16T17:01:00Z">
+          <w:ins w:id="299" w:author="Helen  Meskhidze" w:date="2015-11-16T17:02:00Z"/>
+          <w:rFonts w:cs="Times New Roman"/>
+        </w:rPr>
+        <w:pPrChange w:id="300" w:author="Helen  Meskhidze" w:date="2015-11-16T17:01:00Z">
           <w:pPr>
             <w:pStyle w:val="ListParagraph"/>
             <w:numPr>
@@ -23210,7 +22868,7 @@
           </w:pPr>
         </w:pPrChange>
       </w:pPr>
-      <w:ins w:id="359" w:author="Helen  Meskhidze" w:date="2015-11-16T17:02:00Z">
+      <w:ins w:id="301" w:author="Helen  Meskhidze" w:date="2015-11-16T17:02:00Z">
         <w:r>
           <w:rPr>
             <w:rFonts w:cs="Times New Roman"/>
@@ -23243,15 +22901,10 @@
           <w:tab w:val="left" w:pos="1787"/>
         </w:tabs>
         <w:rPr>
-          <w:ins w:id="360" w:author="Helen  Meskhidze" w:date="2015-11-16T17:00:00Z"/>
-          <w:rFonts w:cs="Times New Roman"/>
-          <w:rPrChange w:id="361" w:author="Helen  Meskhidze" w:date="2015-11-16T17:03:00Z">
-            <w:rPr>
-              <w:ins w:id="362" w:author="Helen  Meskhidze" w:date="2015-11-16T17:00:00Z"/>
-            </w:rPr>
-          </w:rPrChange>
-        </w:rPr>
-        <w:pPrChange w:id="363" w:author="Helen  Meskhidze" w:date="2015-11-16T17:01:00Z">
+          <w:ins w:id="302" w:author="Helen  Meskhidze" w:date="2015-11-16T17:00:00Z"/>
+          <w:rFonts w:cs="Times New Roman"/>
+        </w:rPr>
+        <w:pPrChange w:id="303" w:author="Helen  Meskhidze" w:date="2015-11-16T17:01:00Z">
           <w:pPr>
             <w:pStyle w:val="ListParagraph"/>
             <w:numPr>
@@ -23264,15 +22917,10 @@
           </w:pPr>
         </w:pPrChange>
       </w:pPr>
-      <w:ins w:id="364" w:author="Helen  Meskhidze" w:date="2015-11-16T17:03:00Z">
+      <w:ins w:id="304" w:author="Helen  Meskhidze" w:date="2015-11-16T17:03:00Z">
         <w:r>
           <w:rPr>
             <w:rFonts w:cs="Times New Roman"/>
-            <w:rPrChange w:id="365" w:author="Helen  Meskhidze" w:date="2015-11-16T17:03:00Z">
-              <w:rPr>
-                <w:rFonts w:cs="Times New Roman"/>
-              </w:rPr>
-            </w:rPrChange>
           </w:rPr>
           <w:t xml:space="preserve">We </w:t>
         </w:r>
@@ -23285,11 +22933,6 @@
         <w:r>
           <w:rPr>
             <w:rFonts w:cs="Times New Roman"/>
-            <w:rPrChange w:id="366" w:author="Helen  Meskhidze" w:date="2015-11-16T17:03:00Z">
-              <w:rPr>
-                <w:rFonts w:cs="Times New Roman"/>
-              </w:rPr>
-            </w:rPrChange>
           </w:rPr>
           <w:t xml:space="preserve"> C III</w:t>
         </w:r>
@@ -23297,27 +22940,10 @@
           <w:rPr>
             <w:rFonts w:cs="Times New Roman"/>
           </w:rPr>
-          <w:t xml:space="preserve"> </w:t>
-        </w:r>
-        <w:r>
-          <w:rPr>
-            <w:rFonts w:cs="Times New Roman"/>
-            <w:rPrChange w:id="367" w:author="Helen  Meskhidze" w:date="2015-11-16T17:03:00Z">
-              <w:rPr>
-                <w:rFonts w:cs="Times New Roman"/>
-              </w:rPr>
-            </w:rPrChange>
-          </w:rPr>
-          <w:t xml:space="preserve">λ977 and N III λ991 </w:t>
-        </w:r>
-        <w:r>
-          <w:rPr>
-            <w:rFonts w:cs="Times New Roman"/>
-          </w:rPr>
-          <w:t>will be most useful for JWST</w:t>
+          <w:t xml:space="preserve"> λ977 and N III λ991 will be most useful for JWST</w:t>
         </w:r>
       </w:ins>
-      <w:ins w:id="368" w:author="Helen  Meskhidze" w:date="2015-11-16T17:04:00Z">
+      <w:ins w:id="305" w:author="Helen  Meskhidze" w:date="2015-11-16T17:04:00Z">
         <w:r>
           <w:rPr>
             <w:rFonts w:cs="Times New Roman"/>
@@ -23347,10 +22973,10 @@
         </w:tabs>
         <w:ind w:left="1440"/>
         <w:rPr>
-          <w:ins w:id="369" w:author="Helen  Meskhidze" w:date="2015-11-16T16:58:00Z"/>
-          <w:rFonts w:cs="Times New Roman"/>
-        </w:rPr>
-        <w:pPrChange w:id="370" w:author="Helen  Meskhidze" w:date="2015-11-16T17:00:00Z">
+          <w:ins w:id="306" w:author="Helen  Meskhidze" w:date="2015-11-16T16:58:00Z"/>
+          <w:rFonts w:cs="Times New Roman"/>
+        </w:rPr>
+        <w:pPrChange w:id="307" w:author="Helen  Meskhidze" w:date="2015-11-16T17:00:00Z">
           <w:pPr>
             <w:pStyle w:val="ListParagraph"/>
             <w:numPr>
@@ -23370,15 +22996,10 @@
           <w:tab w:val="left" w:pos="1787"/>
         </w:tabs>
         <w:rPr>
-          <w:ins w:id="371" w:author="Helen  Meskhidze" w:date="2015-11-16T16:38:00Z"/>
-          <w:rFonts w:cs="Times New Roman"/>
-          <w:rPrChange w:id="372" w:author="Helen  Meskhidze" w:date="2015-11-16T16:45:00Z">
-            <w:rPr>
-              <w:ins w:id="373" w:author="Helen  Meskhidze" w:date="2015-11-16T16:38:00Z"/>
-            </w:rPr>
-          </w:rPrChange>
-        </w:rPr>
-        <w:pPrChange w:id="374" w:author="Helen  Meskhidze" w:date="2015-11-16T16:45:00Z">
+          <w:ins w:id="308" w:author="Helen  Meskhidze" w:date="2015-11-16T16:38:00Z"/>
+          <w:rFonts w:cs="Times New Roman"/>
+        </w:rPr>
+        <w:pPrChange w:id="309" w:author="Helen  Meskhidze" w:date="2015-11-16T16:45:00Z">
           <w:pPr>
             <w:widowControl/>
             <w:suppressAutoHyphens w:val="0"/>
@@ -23389,10 +23010,10 @@
     <w:p>
       <w:pPr>
         <w:rPr>
-          <w:ins w:id="375" w:author="Helen  Meskhidze" w:date="2015-11-16T16:38:00Z"/>
-          <w:rFonts w:cs="Times New Roman"/>
-        </w:rPr>
-        <w:pPrChange w:id="376" w:author="Helen  Meskhidze" w:date="2015-11-16T16:38:00Z">
+          <w:ins w:id="310" w:author="Helen  Meskhidze" w:date="2015-11-16T16:38:00Z"/>
+          <w:rFonts w:cs="Times New Roman"/>
+        </w:rPr>
+        <w:pPrChange w:id="311" w:author="Helen  Meskhidze" w:date="2015-11-16T16:38:00Z">
           <w:pPr>
             <w:widowControl/>
             <w:suppressAutoHyphens w:val="0"/>
@@ -23403,10 +23024,10 @@
     <w:p>
       <w:pPr>
         <w:rPr>
-          <w:ins w:id="377" w:author="Helen  Meskhidze" w:date="2015-11-16T16:38:00Z"/>
-          <w:rFonts w:cs="Times New Roman"/>
-        </w:rPr>
-        <w:pPrChange w:id="378" w:author="Helen  Meskhidze" w:date="2015-11-16T16:38:00Z">
+          <w:ins w:id="312" w:author="Helen  Meskhidze" w:date="2015-11-16T16:38:00Z"/>
+          <w:rFonts w:cs="Times New Roman"/>
+        </w:rPr>
+        <w:pPrChange w:id="313" w:author="Helen  Meskhidze" w:date="2015-11-16T16:38:00Z">
           <w:pPr>
             <w:widowControl/>
             <w:suppressAutoHyphens w:val="0"/>
@@ -23417,10 +23038,10 @@
     <w:p>
       <w:pPr>
         <w:rPr>
-          <w:ins w:id="379" w:author="Helen  Meskhidze" w:date="2015-11-16T16:38:00Z"/>
-          <w:rFonts w:cs="Times New Roman"/>
-        </w:rPr>
-        <w:pPrChange w:id="380" w:author="Helen  Meskhidze" w:date="2015-11-16T16:38:00Z">
+          <w:ins w:id="314" w:author="Helen  Meskhidze" w:date="2015-11-16T16:38:00Z"/>
+          <w:rFonts w:cs="Times New Roman"/>
+        </w:rPr>
+        <w:pPrChange w:id="315" w:author="Helen  Meskhidze" w:date="2015-11-16T16:38:00Z">
           <w:pPr>
             <w:widowControl/>
             <w:suppressAutoHyphens w:val="0"/>
@@ -23431,10 +23052,10 @@
     <w:p>
       <w:pPr>
         <w:rPr>
-          <w:ins w:id="381" w:author="Helen  Meskhidze" w:date="2015-11-16T16:38:00Z"/>
-          <w:rFonts w:cs="Times New Roman"/>
-        </w:rPr>
-        <w:pPrChange w:id="382" w:author="Helen  Meskhidze" w:date="2015-11-16T16:38:00Z">
+          <w:ins w:id="316" w:author="Helen  Meskhidze" w:date="2015-11-16T16:38:00Z"/>
+          <w:rFonts w:cs="Times New Roman"/>
+        </w:rPr>
+        <w:pPrChange w:id="317" w:author="Helen  Meskhidze" w:date="2015-11-16T16:38:00Z">
           <w:pPr>
             <w:widowControl/>
             <w:suppressAutoHyphens w:val="0"/>
@@ -23445,15 +23066,10 @@
     <w:p>
       <w:pPr>
         <w:rPr>
-          <w:ins w:id="383" w:author="Helen  Meskhidze" w:date="2015-11-16T16:38:00Z"/>
-          <w:rFonts w:cs="Times New Roman"/>
-          <w:rPrChange w:id="384" w:author="Helen  Meskhidze" w:date="2015-11-16T16:38:00Z">
-            <w:rPr>
-              <w:ins w:id="385" w:author="Helen  Meskhidze" w:date="2015-11-16T16:38:00Z"/>
-            </w:rPr>
-          </w:rPrChange>
-        </w:rPr>
-        <w:pPrChange w:id="386" w:author="Helen  Meskhidze" w:date="2015-11-16T16:38:00Z">
+          <w:ins w:id="318" w:author="Helen  Meskhidze" w:date="2015-11-16T16:38:00Z"/>
+          <w:rFonts w:cs="Times New Roman"/>
+        </w:rPr>
+        <w:pPrChange w:id="319" w:author="Helen  Meskhidze" w:date="2015-11-16T16:38:00Z">
           <w:pPr>
             <w:widowControl/>
             <w:suppressAutoHyphens w:val="0"/>
@@ -23470,28 +23086,20 @@
         </w:numPr>
         <w:ind w:left="720"/>
         <w:rPr>
-          <w:ins w:id="387" w:author="Helen  Meskhidze" w:date="2015-11-16T16:38:00Z"/>
-          <w:rFonts w:cs="Times New Roman"/>
-          <w:rPrChange w:id="388" w:author="Helen  Meskhidze" w:date="2015-11-16T16:38:00Z">
-            <w:rPr>
-              <w:ins w:id="389" w:author="Helen  Meskhidze" w:date="2015-11-16T16:38:00Z"/>
-            </w:rPr>
-          </w:rPrChange>
-        </w:rPr>
-        <w:pPrChange w:id="390" w:author="Helen  Meskhidze" w:date="2015-11-16T16:38:00Z">
+          <w:ins w:id="320" w:author="Helen  Meskhidze" w:date="2015-11-16T16:38:00Z"/>
+          <w:rFonts w:cs="Times New Roman"/>
+        </w:rPr>
+        <w:pPrChange w:id="321" w:author="Helen  Meskhidze" w:date="2015-11-16T16:38:00Z">
           <w:pPr>
             <w:widowControl/>
             <w:suppressAutoHyphens w:val="0"/>
           </w:pPr>
         </w:pPrChange>
       </w:pPr>
-      <w:ins w:id="391" w:author="Helen  Meskhidze" w:date="2015-11-16T16:09:00Z">
+      <w:ins w:id="322" w:author="Helen  Meskhidze" w:date="2015-11-16T16:09:00Z">
         <w:r>
           <w:rPr>
             <w:rFonts w:cs="Times New Roman"/>
-            <w:rPrChange w:id="392" w:author="Helen  Meskhidze" w:date="2015-11-16T16:38:00Z">
-              <w:rPr/>
-            </w:rPrChange>
           </w:rPr>
           <w:br w:type="page"/>
         </w:r>
@@ -23502,22 +23110,21 @@
         <w:widowControl/>
         <w:suppressAutoHyphens w:val="0"/>
         <w:rPr>
-          <w:ins w:id="393" w:author="Helen  Meskhidze" w:date="2015-11-16T16:09:00Z"/>
-          <w:rFonts w:cs="Times New Roman"/>
-        </w:rPr>
-      </w:pPr>
-    </w:p>
-    <w:p>
-      <w:pPr>
-        <w:rPr>
-          <w:rFonts w:cs="Times New Roman"/>
-        </w:rPr>
-      </w:pPr>
-      <w:r>
-        <w:rPr>
-          <w:rFonts w:cs="Times New Roman"/>
-        </w:rPr>
-        <w:lastRenderedPageBreak/>
+          <w:ins w:id="323" w:author="Helen  Meskhidze" w:date="2015-11-16T16:09:00Z"/>
+          <w:rFonts w:cs="Times New Roman"/>
+        </w:rPr>
+      </w:pPr>
+    </w:p>
+    <w:p>
+      <w:pPr>
+        <w:rPr>
+          <w:rFonts w:cs="Times New Roman"/>
+        </w:rPr>
+      </w:pPr>
+      <w:r>
+        <w:rPr>
+          <w:rFonts w:cs="Times New Roman"/>
+        </w:rPr>
         <w:t>L</w:t>
       </w:r>
       <w:r>
@@ -24025,30 +23632,28 @@
     <w:p>
       <w:pPr>
         <w:rPr>
-          <w:del w:id="394" w:author="Helen  Meskhidze" w:date="2015-11-16T17:04:00Z"/>
-          <w:rFonts w:cs="Times New Roman"/>
-        </w:rPr>
-      </w:pPr>
-      <w:bookmarkStart w:id="395" w:name="_GoBack"/>
-      <w:bookmarkEnd w:id="395"/>
-    </w:p>
-    <w:p>
-      <w:pPr>
-        <w:rPr>
-          <w:del w:id="396" w:author="Helen  Meskhidze" w:date="2015-11-16T17:04:00Z"/>
-          <w:rFonts w:cs="Times New Roman"/>
-        </w:rPr>
-      </w:pPr>
-    </w:p>
-    <w:p>
-      <w:pPr>
-        <w:rPr>
-          <w:del w:id="397" w:author="Helen  Meskhidze" w:date="2015-11-16T17:04:00Z"/>
+          <w:del w:id="324" w:author="Helen  Meskhidze" w:date="2015-11-16T17:04:00Z"/>
+          <w:rFonts w:cs="Times New Roman"/>
+        </w:rPr>
+      </w:pPr>
+    </w:p>
+    <w:p>
+      <w:pPr>
+        <w:rPr>
+          <w:del w:id="325" w:author="Helen  Meskhidze" w:date="2015-11-16T17:04:00Z"/>
+          <w:rFonts w:cs="Times New Roman"/>
+        </w:rPr>
+      </w:pPr>
+    </w:p>
+    <w:p>
+      <w:pPr>
+        <w:rPr>
+          <w:del w:id="326" w:author="Helen  Meskhidze" w:date="2015-11-16T17:04:00Z"/>
           <w:rFonts w:cs="Times New Roman"/>
           <w:b/>
         </w:rPr>
       </w:pPr>
-      <w:del w:id="398" w:author="Helen  Meskhidze" w:date="2015-11-16T17:04:00Z">
+      <w:del w:id="327" w:author="Helen  Meskhidze" w:date="2015-11-16T17:04:00Z">
         <w:r>
           <w:rPr>
             <w:rFonts w:cs="Times New Roman"/>
@@ -24170,7 +23775,6 @@
           <w:b/>
           <w:u w:val="single"/>
         </w:rPr>
-        <w:lastRenderedPageBreak/>
         <w:t>References</w:t>
       </w:r>
     </w:p>
@@ -24831,7 +24435,7 @@
       <w:pPr>
         <w:spacing w:after="115"/>
         <w:rPr>
-          <w:ins w:id="399" w:author="Helen  Meskhidze" w:date="2015-11-15T15:35:00Z"/>
+          <w:ins w:id="328" w:author="Helen  Meskhidze" w:date="2015-11-15T15:35:00Z"/>
           <w:rFonts w:cs="Times New Roman"/>
         </w:rPr>
       </w:pPr>
@@ -24861,7 +24465,7 @@
           <w:lang w:val="en-CA"/>
         </w:rPr>
       </w:pPr>
-      <w:ins w:id="400" w:author="Helen  Meskhidze" w:date="2015-11-15T15:35:00Z">
+      <w:ins w:id="329" w:author="Helen  Meskhidze" w:date="2015-11-15T15:35:00Z">
         <w:r>
           <w:rPr>
             <w:lang w:val="en-CA"/>
@@ -24875,7 +24479,6 @@
         <w:spacing w:after="115"/>
       </w:pPr>
       <w:r>
-        <w:lastRenderedPageBreak/>
         <w:t xml:space="preserve">Korista K., Ferland G., Baldwin J., </w:t>
       </w:r>
       <w:r>
@@ -30187,6 +29790,7 @@
   <w:style w:type="character" w:default="1" w:styleId="DefaultParagraphFont">
     <w:name w:val="Default Paragraph Font"/>
     <w:uiPriority w:val="1"/>
+    <w:semiHidden/>
     <w:unhideWhenUsed/>
   </w:style>
   <w:style w:type="table" w:default="1" w:styleId="TableNormal">
@@ -30767,6 +30371,7 @@
   <w:style w:type="character" w:default="1" w:styleId="DefaultParagraphFont">
     <w:name w:val="Default Paragraph Font"/>
     <w:uiPriority w:val="1"/>
+    <w:semiHidden/>
     <w:unhideWhenUsed/>
   </w:style>
   <w:style w:type="table" w:default="1" w:styleId="TableNormal">
@@ -31501,7 +31106,7 @@
 </file>
 
 <file path=customXml/itemProps1.xml><?xml version="1.0" encoding="utf-8"?>
-<ds:datastoreItem xmlns:ds="http://schemas.openxmlformats.org/officeDocument/2006/customXml" ds:itemID="{7DB81D59-8031-BA4B-8E36-1574006A361E}">
+<ds:datastoreItem xmlns:ds="http://schemas.openxmlformats.org/officeDocument/2006/customXml" ds:itemID="{EEE3A6BF-64E2-4343-8DE2-C0A4D286BDB9}">
   <ds:schemaRefs>
     <ds:schemaRef ds:uri="http://schemas.openxmlformats.org/officeDocument/2006/bibliography"/>
   </ds:schemaRefs>

</xml_diff>